<commit_message>
Updated Ruby Examples to use common data folder
</commit_message>
<xml_diff>
--- a/Data/SampleWordDocument.docx
+++ b/Data/SampleWordDocument.docx
@@ -1,7 +1,8 @@
 
 <file path=word/document.xml><?xml version="1.0" encoding="utf-8"?>
-<w:document xmlns:ve="http://schemas.openxmlformats.org/markup-compatibility/2006" xmlns:o="urn:schemas-microsoft-com:office:office" xmlns:r="http://schemas.openxmlformats.org/officeDocument/2006/relationships" xmlns:m="http://schemas.openxmlformats.org/officeDocument/2006/math" xmlns:v="urn:schemas-microsoft-com:vml" xmlns:wp="http://schemas.openxmlformats.org/drawingml/2006/wordprocessingDrawing" xmlns:w10="urn:schemas-microsoft-com:office:word" xmlns:w="http://schemas.openxmlformats.org/wordprocessingml/2006/main" xmlns:wne="http://schemas.microsoft.com/office/word/2006/wordml">
+<w:document xmlns:wpc="http://schemas.microsoft.com/office/word/2010/wordprocessingCanvas" xmlns:mo="http://schemas.microsoft.com/office/mac/office/2008/main" xmlns:mc="http://schemas.openxmlformats.org/markup-compatibility/2006" xmlns:mv="urn:schemas-microsoft-com:mac:vml" xmlns:o="urn:schemas-microsoft-com:office:office" xmlns:r="http://schemas.openxmlformats.org/officeDocument/2006/relationships" xmlns:m="http://schemas.openxmlformats.org/officeDocument/2006/math" xmlns:v="urn:schemas-microsoft-com:vml" xmlns:wp14="http://schemas.microsoft.com/office/word/2010/wordprocessingDrawing" xmlns:wp="http://schemas.openxmlformats.org/drawingml/2006/wordprocessingDrawing" xmlns:w10="urn:schemas-microsoft-com:office:word" xmlns:w="http://schemas.openxmlformats.org/wordprocessingml/2006/main" xmlns:w14="http://schemas.microsoft.com/office/word/2010/wordml" xmlns:wpg="http://schemas.microsoft.com/office/word/2010/wordprocessingGroup" xmlns:wpi="http://schemas.microsoft.com/office/word/2010/wordprocessingInk" xmlns:wne="http://schemas.microsoft.com/office/word/2006/wordml" xmlns:wps="http://schemas.microsoft.com/office/word/2010/wordprocessingShape" mc:Ignorable="w14 wp14 mv">
   <w:body>
+    <w:bookmarkStart w:id="0" w:name="_Toc76372684"/>
     <w:p>
       <w:pPr>
         <w:pStyle w:val="Heading1"/>
@@ -11,20 +12,223 @@
           <w:szCs w:val="36"/>
         </w:rPr>
       </w:pPr>
-      <w:bookmarkStart w:id="0" w:name="_Toc76372684"/>
       <w:r>
         <w:rPr>
           <w:outline/>
           <w:sz w:val="36"/>
           <w:szCs w:val="36"/>
         </w:rPr>
+        <w:fldChar w:fldCharType="begin"/>
+      </w:r>
+      <w:r>
+        <w:rPr>
+          <w:outline/>
+          <w:sz w:val="36"/>
+          <w:szCs w:val="36"/>
+        </w:rPr>
+        <w:instrText xml:space="preserve"> INFO  \* MERGEFORMAT </w:instrText>
+      </w:r>
+      <w:r>
+        <w:rPr>
+          <w:outline/>
+          <w:sz w:val="36"/>
+          <w:szCs w:val="36"/>
+        </w:rPr>
+        <w:fldChar w:fldCharType="separate"/>
+      </w:r>
+      <w:r>
+        <w:rPr>
+          <w:b w:val="0"/>
+          <w:outline/>
+          <w:sz w:val="36"/>
+          <w:szCs w:val="36"/>
+        </w:rPr>
+        <w:t>Error! Unknown info keyword.</w:t>
+      </w:r>
+      <w:r>
+        <w:rPr>
+          <w:outline/>
+          <w:sz w:val="36"/>
+          <w:szCs w:val="36"/>
+        </w:rPr>
+        <w:fldChar w:fldCharType="end"/>
+      </w:r>
+    </w:p>
+    <w:p>
+      <w:pPr>
+        <w:pStyle w:val="Heading1"/>
+        <w:rPr>
+          <w:outline/>
+          <w:sz w:val="36"/>
+          <w:szCs w:val="36"/>
+        </w:rPr>
+      </w:pPr>
+      <w:r>
+        <w:rPr>
+          <w:outline/>
+          <w:sz w:val="36"/>
+          <w:szCs w:val="36"/>
+        </w:rPr>
+        <w:fldChar w:fldCharType="begin"/>
+      </w:r>
+      <w:r>
+        <w:rPr>
+          <w:outline/>
+          <w:sz w:val="36"/>
+          <w:szCs w:val="36"/>
+        </w:rPr>
+        <w:instrText xml:space="preserve"> CREATEDATE  \* MERGEFORMAT </w:instrText>
+      </w:r>
+      <w:r>
+        <w:rPr>
+          <w:outline/>
+          <w:sz w:val="36"/>
+          <w:szCs w:val="36"/>
+        </w:rPr>
+        <w:fldChar w:fldCharType="separate"/>
+      </w:r>
+      <w:r>
+        <w:rPr>
+          <w:outline/>
+          <w:noProof/>
+          <w:sz w:val="36"/>
+          <w:szCs w:val="36"/>
+        </w:rPr>
+        <w:t>06/05/15 5:33 PM</w:t>
+      </w:r>
+      <w:r>
+        <w:rPr>
+          <w:outline/>
+          <w:sz w:val="36"/>
+          <w:szCs w:val="36"/>
+        </w:rPr>
+        <w:fldChar w:fldCharType="end"/>
+      </w:r>
+    </w:p>
+    <w:p>
+      <w:r>
+        <w:fldChar w:fldCharType="begin"/>
+      </w:r>
+      <w:r>
+        <w:instrText xml:space="preserve"> USERADDRESS  \* MERGEFORMAT </w:instrText>
+      </w:r>
+      <w:r>
+        <w:fldChar w:fldCharType="end"/>
+      </w:r>
+      <w:fldSimple w:instr=" USERNAME  \* MERGEFORMAT ">
+        <w:r>
+          <w:rPr>
+            <w:noProof/>
+          </w:rPr>
+          <w:t>Muhammad Sohail Ismail</w:t>
+        </w:r>
+      </w:fldSimple>
+    </w:p>
+    <w:p>
+      <w:r>
+        <w:fldChar w:fldCharType="begin"/>
+      </w:r>
+      <w:r>
+        <w:instrText xml:space="preserve"> SYMBOL  \* MERGEFORMAT </w:instrText>
+      </w:r>
+      <w:r>
+        <w:fldChar w:fldCharType="end"/>
+      </w:r>
+      <w:r>
+        <w:t xml:space="preserve"> </w:t>
+      </w:r>
+    </w:p>
+    <w:p>
+      <w:pPr>
+        <w:pStyle w:val="Heading1"/>
+        <w:rPr>
+          <w:outline/>
+          <w:sz w:val="36"/>
+          <w:szCs w:val="36"/>
+        </w:rPr>
+      </w:pPr>
+      <w:r>
+        <w:rPr>
+          <w:outline/>
+          <w:sz w:val="36"/>
+          <w:szCs w:val="36"/>
+        </w:rPr>
         <w:t>Font Formatting</w:t>
       </w:r>
       <w:bookmarkEnd w:id="0"/>
     </w:p>
     <w:p>
       <w:r>
-        <w:t>Simple text in Times New Roman 12 followed by an empty paragraph</w:t>
+        <w:rPr>
+          <w:noProof/>
+        </w:rPr>
+        <w:pict w14:anchorId="3BAAE860">
+          <v:shapetype id="_x0000_t156" coordsize="21600,21600" o:spt="156" adj="2809,10800" path="m@25@0c@26@3@27@1@28@0m@21@4c@22@5@23@6@24@4e">
+            <v:formulas>
+              <v:f eqn="val #0"/>
+              <v:f eqn="prod @0 41 9"/>
+              <v:f eqn="prod @0 23 9"/>
+              <v:f eqn="sum 0 0 @2"/>
+              <v:f eqn="sum 21600 0 #0"/>
+              <v:f eqn="sum 21600 0 @1"/>
+              <v:f eqn="sum 21600 0 @3"/>
+              <v:f eqn="sum #1 0 10800"/>
+              <v:f eqn="sum 21600 0 #1"/>
+              <v:f eqn="prod @8 2 3"/>
+              <v:f eqn="prod @8 4 3"/>
+              <v:f eqn="prod @8 2 1"/>
+              <v:f eqn="sum 21600 0 @9"/>
+              <v:f eqn="sum 21600 0 @10"/>
+              <v:f eqn="sum 21600 0 @11"/>
+              <v:f eqn="prod #1 2 3"/>
+              <v:f eqn="prod #1 4 3"/>
+              <v:f eqn="prod #1 2 1"/>
+              <v:f eqn="sum 21600 0 @15"/>
+              <v:f eqn="sum 21600 0 @16"/>
+              <v:f eqn="sum 21600 0 @17"/>
+              <v:f eqn="if @7 @14 0"/>
+              <v:f eqn="if @7 @13 @15"/>
+              <v:f eqn="if @7 @12 @16"/>
+              <v:f eqn="if @7 21600 @17"/>
+              <v:f eqn="if @7 0 @20"/>
+              <v:f eqn="if @7 @9 @19"/>
+              <v:f eqn="if @7 @10 @18"/>
+              <v:f eqn="if @7 @11 21600"/>
+              <v:f eqn="sum @24 0 @21"/>
+              <v:f eqn="sum @4 0 @0"/>
+              <v:f eqn="max @21 @25"/>
+              <v:f eqn="min @24 @28"/>
+              <v:f eqn="prod @0 2 1"/>
+              <v:f eqn="sum 21600 0 @33"/>
+              <v:f eqn="mid @26 @27"/>
+              <v:f eqn="mid @24 @28"/>
+              <v:f eqn="mid @22 @23"/>
+              <v:f eqn="mid @21 @25"/>
+            </v:formulas>
+            <v:path textpathok="t" o:connecttype="custom" o:connectlocs="@35,@0;@38,10800;@37,@4;@36,10800" o:connectangles="270,180,90,0"/>
+            <v:textpath on="t" fitshape="t" xscale="t"/>
+            <v:handles>
+              <v:h position="topLeft,#0" yrange="0,4459"/>
+              <v:h position="#1,bottomRight" xrange="8640,12960"/>
+            </v:handles>
+            <o:lock v:ext="edit" text="t" shapetype="t"/>
+          </v:shapetype>
+          <v:shape id="_x0000_s1035" type="#_x0000_t156" style="position:absolute;margin-left:-6pt;margin-top:6.3pt;width:223pt;height:44pt;z-index:251658240;mso-wrap-edited:f" wrapcoords="1454 -366 72 1098 -290 2196 -290 5491 218 11349 363 20501 5454 22698 14254 24162 15054 24162 18981 24162 19563 24162 21890 22698 22400 19037 22472 6955 21527 5857 17454 4393 10181 0 8654 -366 1454 -366" fillcolor="#eeece1" strokecolor="#1f497d" strokeweight="1.25pt">
+            <v:shadow on="t" color="#d8d8d8" offset=",1pt" offset2=",-2pt"/>
+            <v:textpath style="font-family:&quot;Calibri&quot;;font-weight:bold;v-text-kern:t" trim="t" fitpath="t" xscale="f" string="Your Text Here"/>
+            <w10:wrap type="tight"/>
+          </v:shape>
+        </w:pict>
+      </w:r>
+    </w:p>
+    <w:p/>
+    <w:p>
+      <w:r>
+        <w:t xml:space="preserve">Simple text in Times New Roman 12 followed by an empty </w:t>
+      </w:r>
+      <w:proofErr w:type="spellStart"/>
+      <w:r>
+        <w:t>paragraph</w:t>
       </w:r>
       <w:r>
         <w:rPr>
@@ -32,8 +236,14 @@
         </w:rPr>
         <w:t>subscript</w:t>
       </w:r>
-      <w:r>
-        <w:t xml:space="preserve"> and</w:t>
+      <w:proofErr w:type="spellEnd"/>
+      <w:r>
+        <w:t xml:space="preserve"> </w:t>
+      </w:r>
+      <w:commentRangeStart w:id="1"/>
+      <w:proofErr w:type="spellStart"/>
+      <w:r>
+        <w:t>and</w:t>
       </w:r>
       <w:r>
         <w:rPr>
@@ -41,6 +251,14 @@
         </w:rPr>
         <w:t>superscript</w:t>
       </w:r>
+      <w:commentRangeEnd w:id="1"/>
+      <w:proofErr w:type="spellEnd"/>
+      <w:r>
+        <w:rPr>
+          <w:rStyle w:val="CommentReference"/>
+        </w:rPr>
+        <w:commentReference w:id="1"/>
+      </w:r>
       <w:r>
         <w:t>.</w:t>
       </w:r>
@@ -56,7 +274,15 @@
         <w:rPr>
           <w:rFonts w:ascii="Arial" w:hAnsi="Arial" w:cs="Arial"/>
         </w:rPr>
-        <w:t xml:space="preserve">Various characters: ‘ “ &amp; &lt; </w:t>
+        <w:t>Various character</w:t>
+      </w:r>
+      <w:bookmarkStart w:id="2" w:name="_GoBack"/>
+      <w:bookmarkEnd w:id="2"/>
+      <w:r>
+        <w:rPr>
+          <w:rFonts w:ascii="Arial" w:hAnsi="Arial" w:cs="Arial"/>
+        </w:rPr>
+        <w:t xml:space="preserve">s: ‘ “ &amp; &lt; </w:t>
       </w:r>
       <w:r>
         <w:rPr>
@@ -228,7 +454,11 @@
         <w:t>colors</w:t>
       </w:r>
       <w:r>
-        <w:t xml:space="preserve">. Very different sizes and </w:t>
+        <w:t xml:space="preserve">. </w:t>
+      </w:r>
+      <w:proofErr w:type="gramStart"/>
+      <w:r>
+        <w:t xml:space="preserve">Very different sizes and </w:t>
       </w:r>
       <w:r>
         <w:rPr>
@@ -274,7 +504,19 @@
         <w:t>strikethrough</w:t>
       </w:r>
       <w:r>
-        <w:t>. Make sure that the lines wrapped in the same way in Word and in Pdf.</w:t>
+        <w:t>.</w:t>
+      </w:r>
+      <w:proofErr w:type="gramEnd"/>
+      <w:r>
+        <w:t xml:space="preserve"> Make sure that the lines wrapped in the same way in Word and in </w:t>
+      </w:r>
+      <w:proofErr w:type="spellStart"/>
+      <w:r>
+        <w:t>Pdf</w:t>
+      </w:r>
+      <w:proofErr w:type="spellEnd"/>
+      <w:r>
+        <w:t>.</w:t>
       </w:r>
     </w:p>
     <w:p/>
@@ -337,7 +579,7 @@
           <w:szCs w:val="36"/>
         </w:rPr>
       </w:pPr>
-      <w:bookmarkStart w:id="1" w:name="_Toc76372685"/>
+      <w:bookmarkStart w:id="3" w:name="_Toc76372685"/>
       <w:r>
         <w:rPr>
           <w:sz w:val="36"/>
@@ -345,7 +587,7 @@
         </w:rPr>
         <w:t>Paragraph Formatting</w:t>
       </w:r>
-      <w:bookmarkEnd w:id="1"/>
+      <w:bookmarkEnd w:id="3"/>
     </w:p>
     <w:p>
       <w:pPr>
@@ -374,8 +616,13 @@
         <w:shd w:val="clear" w:color="auto" w:fill="CCFFCC"/>
         <w:jc w:val="right"/>
       </w:pPr>
-      <w:r>
-        <w:t>Right aligned paragraphs must be right aligned properly.</w:t>
+      <w:proofErr w:type="gramStart"/>
+      <w:r>
+        <w:t>Right aligned</w:t>
+      </w:r>
+      <w:proofErr w:type="gramEnd"/>
+      <w:r>
+        <w:t xml:space="preserve"> paragraphs must be right aligned properly.</w:t>
       </w:r>
     </w:p>
     <w:p>
@@ -383,12 +630,24 @@
         <w:shd w:val="clear" w:color="auto" w:fill="99CCFF"/>
         <w:jc w:val="right"/>
       </w:pPr>
-      <w:r>
-        <w:t>Right aligned paragraph with line break works well.</w:t>
+      <w:proofErr w:type="gramStart"/>
+      <w:r>
+        <w:t>Right aligned</w:t>
+      </w:r>
+      <w:proofErr w:type="gramEnd"/>
+      <w:r>
+        <w:t xml:space="preserve"> paragraph with line break works well.</w:t>
       </w:r>
       <w:r>
         <w:br/>
-        <w:t>Right aligned paragraph with line break works well.</w:t>
+      </w:r>
+      <w:proofErr w:type="gramStart"/>
+      <w:r>
+        <w:t>Right aligned</w:t>
+      </w:r>
+      <w:proofErr w:type="gramEnd"/>
+      <w:r>
+        <w:t xml:space="preserve"> paragraph with line break works well.</w:t>
       </w:r>
     </w:p>
     <w:p>
@@ -412,11 +671,19 @@
           <w:spacing w:val="-20"/>
         </w:rPr>
       </w:pPr>
+      <w:proofErr w:type="gramStart"/>
       <w:r>
         <w:rPr>
           <w:spacing w:val="-20"/>
         </w:rPr>
-        <w:t>Right aligned condensed text ha</w:t>
+        <w:t>Right aligned</w:t>
+      </w:r>
+      <w:proofErr w:type="gramEnd"/>
+      <w:r>
+        <w:rPr>
+          <w:spacing w:val="-20"/>
+        </w:rPr>
+        <w:t xml:space="preserve"> condensed text ha</w:t>
       </w:r>
       <w:r>
         <w:rPr>
@@ -439,11 +706,19 @@
           <w:spacing w:val="20"/>
         </w:rPr>
       </w:pPr>
+      <w:proofErr w:type="gramStart"/>
       <w:r>
         <w:rPr>
           <w:spacing w:val="20"/>
         </w:rPr>
-        <w:t>Right aligned expanded text ha</w:t>
+        <w:t>Right aligned</w:t>
+      </w:r>
+      <w:proofErr w:type="gramEnd"/>
+      <w:r>
+        <w:rPr>
+          <w:spacing w:val="20"/>
+        </w:rPr>
+        <w:t xml:space="preserve"> expanded text ha</w:t>
       </w:r>
       <w:r>
         <w:rPr>
@@ -481,8 +756,21 @@
       <w:pPr>
         <w:spacing w:before="480"/>
       </w:pPr>
-      <w:r>
-        <w:t>Aspose for Cloud is a cloud-based document generation, conversion and automation platform for developers. Aspose for Cloud’s REST APIs give developers on all platforms total control over documents and file formats. It interoperates seamlessly with other cloud services.</w:t>
+      <w:proofErr w:type="spellStart"/>
+      <w:r>
+        <w:t>Aspose</w:t>
+      </w:r>
+      <w:proofErr w:type="spellEnd"/>
+      <w:r>
+        <w:t xml:space="preserve"> for Cloud is a cloud-based document generation, conversion and automation platform for developers. </w:t>
+      </w:r>
+      <w:proofErr w:type="spellStart"/>
+      <w:r>
+        <w:t>Aspose</w:t>
+      </w:r>
+      <w:proofErr w:type="spellEnd"/>
+      <w:r>
+        <w:t xml:space="preserve"> for Cloud’s REST APIs give developers on all platforms total control over documents and file formats. It interoperates seamlessly with other cloud services.</w:t>
       </w:r>
     </w:p>
     <w:p>
@@ -490,6 +778,7 @@
         <w:spacing w:before="480"/>
       </w:pPr>
       <w:r>
+        <w:lastRenderedPageBreak/>
         <w:t>There are 24 points above, but the gap between this and previous paragraph is only 24.</w:t>
       </w:r>
     </w:p>
@@ -506,7 +795,15 @@
         <w:t xml:space="preserve"> </w:t>
       </w:r>
       <w:r>
-        <w:t>It also have 0.5” for the first line.</w:t>
+        <w:t xml:space="preserve">It also </w:t>
+      </w:r>
+      <w:proofErr w:type="gramStart"/>
+      <w:r>
+        <w:t>have</w:t>
+      </w:r>
+      <w:proofErr w:type="gramEnd"/>
+      <w:r>
+        <w:t xml:space="preserve"> 0.5” for the first line.</w:t>
       </w:r>
     </w:p>
     <w:p>
@@ -551,7 +848,15 @@
       </w:pPr>
       <w:r>
         <w:br w:type="page"/>
-        <w:t>and centered. It actually creates two paragraphs.</w:t>
+      </w:r>
+      <w:proofErr w:type="gramStart"/>
+      <w:r>
+        <w:lastRenderedPageBreak/>
+        <w:t>and</w:t>
+      </w:r>
+      <w:proofErr w:type="gramEnd"/>
+      <w:r>
+        <w:t xml:space="preserve"> centered. It actually creates two paragraphs.</w:t>
       </w:r>
     </w:p>
     <w:p>
@@ -571,6 +876,7 @@
       <w:r>
         <w:t xml:space="preserve"> </w:t>
       </w:r>
+      <w:proofErr w:type="gramStart"/>
       <w:r>
         <w:rPr>
           <w:sz w:val="40"/>
@@ -616,6 +922,7 @@
       <w:r>
         <w:t xml:space="preserve"> (20, 22, 24, 26, 28, 30).</w:t>
       </w:r>
+      <w:proofErr w:type="gramEnd"/>
     </w:p>
     <w:p>
       <w:pPr>
@@ -642,6 +949,7 @@
         </w:sectPr>
       </w:pPr>
       <w:r>
+        <w:lastRenderedPageBreak/>
         <w:t>This line is in the new section. Next here is an empty section.</w:t>
       </w:r>
     </w:p>
@@ -658,6 +966,7 @@
     </w:p>
     <w:p>
       <w:r>
+        <w:lastRenderedPageBreak/>
         <w:t>This line is in the fourth section.</w:t>
       </w:r>
     </w:p>
@@ -665,7 +974,7 @@
       <w:pPr>
         <w:pStyle w:val="Heading1"/>
       </w:pPr>
-      <w:bookmarkStart w:id="2" w:name="_Toc76372686"/>
+      <w:bookmarkStart w:id="4" w:name="_Toc76372686"/>
       <w:r>
         <w:t>Paragraph Justify</w:t>
       </w:r>
@@ -702,7 +1011,7 @@
       <w:r>
         <w:t>Non-English Characters</w:t>
       </w:r>
-      <w:bookmarkEnd w:id="2"/>
+      <w:bookmarkEnd w:id="4"/>
     </w:p>
     <w:p>
       <w:r>
@@ -774,12 +1083,14 @@
       <w:r>
         <w:t xml:space="preserve"> </w:t>
       </w:r>
+      <w:proofErr w:type="spellStart"/>
       <w:r>
         <w:rPr>
           <w:lang w:val="ru-RU"/>
         </w:rPr>
         <w:t>русски</w:t>
       </w:r>
+      <w:proofErr w:type="spellEnd"/>
       <w:r>
         <w:t>.</w:t>
       </w:r>
@@ -788,11 +1099,11 @@
       <w:pPr>
         <w:pStyle w:val="Heading1"/>
       </w:pPr>
-      <w:bookmarkStart w:id="3" w:name="_Toc76372687"/>
+      <w:bookmarkStart w:id="5" w:name="_Toc76372687"/>
       <w:r>
         <w:t>Tables</w:t>
       </w:r>
-      <w:bookmarkEnd w:id="3"/>
+      <w:bookmarkEnd w:id="5"/>
     </w:p>
     <w:tbl>
       <w:tblPr>
@@ -805,7 +1116,7 @@
           <w:insideH w:val="single" w:sz="4" w:space="0" w:color="auto"/>
           <w:insideV w:val="single" w:sz="4" w:space="0" w:color="auto"/>
         </w:tblBorders>
-        <w:tblLook w:val="01E0"/>
+        <w:tblLook w:val="01E0" w:firstRow="1" w:lastRow="1" w:firstColumn="1" w:lastColumn="1" w:noHBand="0" w:noVBand="0"/>
       </w:tblPr>
       <w:tblGrid>
         <w:gridCol w:w="2871"/>
@@ -893,7 +1204,15 @@
             </w:r>
             <w:r>
               <w:br/>
-              <w:t>and coloured border.</w:t>
+              <w:t xml:space="preserve">and </w:t>
+            </w:r>
+            <w:proofErr w:type="spellStart"/>
+            <w:r>
+              <w:t>coloured</w:t>
+            </w:r>
+            <w:proofErr w:type="spellEnd"/>
+            <w:r>
+              <w:t xml:space="preserve"> border.</w:t>
             </w:r>
           </w:p>
         </w:tc>
@@ -968,7 +1287,7 @@
           <w:insideH w:val="single" w:sz="4" w:space="0" w:color="auto"/>
           <w:insideV w:val="single" w:sz="4" w:space="0" w:color="auto"/>
         </w:tblBorders>
-        <w:tblLook w:val="01E0"/>
+        <w:tblLook w:val="01E0" w:firstRow="1" w:lastRow="1" w:firstColumn="1" w:lastColumn="1" w:noHBand="0" w:noVBand="0"/>
       </w:tblPr>
       <w:tblGrid>
         <w:gridCol w:w="8525"/>
@@ -1037,7 +1356,7 @@
           <w:insideH w:val="single" w:sz="6" w:space="0" w:color="auto"/>
           <w:insideV w:val="single" w:sz="2" w:space="0" w:color="FF0000"/>
         </w:tblBorders>
-        <w:tblLook w:val="01E0"/>
+        <w:tblLook w:val="01E0" w:firstRow="1" w:lastRow="1" w:firstColumn="1" w:lastColumn="1" w:noHBand="0" w:noVBand="0"/>
       </w:tblPr>
       <w:tblGrid>
         <w:gridCol w:w="1992"/>
@@ -1123,6 +1442,7 @@
           <w:b/>
         </w:rPr>
       </w:pPr>
+      <w:proofErr w:type="gramStart"/>
       <w:r>
         <w:rPr>
           <w:b/>
@@ -1147,6 +1467,7 @@
         </w:rPr>
         <w:t>.</w:t>
       </w:r>
+      <w:proofErr w:type="gramEnd"/>
     </w:p>
     <w:tbl>
       <w:tblPr>
@@ -1159,7 +1480,7 @@
           <w:insideH w:val="single" w:sz="4" w:space="0" w:color="auto"/>
           <w:insideV w:val="single" w:sz="4" w:space="0" w:color="auto"/>
         </w:tblBorders>
-        <w:tblLook w:val="01E0"/>
+        <w:tblLook w:val="01E0" w:firstRow="1" w:lastRow="1" w:firstColumn="1" w:lastColumn="1" w:noHBand="0" w:noVBand="0"/>
       </w:tblPr>
       <w:tblGrid>
         <w:gridCol w:w="3888"/>
@@ -1234,7 +1555,7 @@
           <w:insideH w:val="single" w:sz="4" w:space="0" w:color="auto"/>
           <w:insideV w:val="single" w:sz="4" w:space="0" w:color="auto"/>
         </w:tblBorders>
-        <w:tblLook w:val="01E0"/>
+        <w:tblLook w:val="01E0" w:firstRow="1" w:lastRow="1" w:firstColumn="1" w:lastColumn="1" w:noHBand="0" w:noVBand="0"/>
       </w:tblPr>
       <w:tblGrid>
         <w:gridCol w:w="1486"/>
@@ -1278,7 +1599,7 @@
                 <w:insideH w:val="single" w:sz="4" w:space="0" w:color="auto"/>
                 <w:insideV w:val="single" w:sz="4" w:space="0" w:color="auto"/>
               </w:tblBorders>
-              <w:tblLook w:val="01E0"/>
+              <w:tblLook w:val="01E0" w:firstRow="1" w:lastRow="1" w:firstColumn="1" w:lastColumn="1" w:noHBand="0" w:noVBand="0"/>
             </w:tblPr>
             <w:tblGrid>
               <w:gridCol w:w="2160"/>
@@ -1383,16 +1704,17 @@
           <w:docGrid w:linePitch="360"/>
         </w:sectPr>
       </w:pPr>
-      <w:bookmarkStart w:id="4" w:name="_Toc76372688"/>
+      <w:bookmarkStart w:id="6" w:name="_Toc76372688"/>
     </w:p>
     <w:p>
       <w:pPr>
         <w:pStyle w:val="Heading1"/>
       </w:pPr>
       <w:r>
+        <w:lastRenderedPageBreak/>
         <w:t>Lists</w:t>
       </w:r>
-      <w:bookmarkEnd w:id="4"/>
+      <w:bookmarkEnd w:id="6"/>
     </w:p>
     <w:p>
       <w:pPr>
@@ -1559,7 +1881,7 @@
           <w:docGrid w:linePitch="360"/>
         </w:sectPr>
       </w:pPr>
-      <w:bookmarkStart w:id="5" w:name="_Toc76372689"/>
+      <w:bookmarkStart w:id="7" w:name="_Toc76372689"/>
     </w:p>
     <w:p>
       <w:pPr>
@@ -1567,9 +1889,10 @@
         <w:pageBreakBefore/>
       </w:pPr>
       <w:r>
+        <w:lastRenderedPageBreak/>
         <w:t>Images</w:t>
       </w:r>
-      <w:bookmarkEnd w:id="5"/>
+      <w:bookmarkEnd w:id="7"/>
     </w:p>
     <w:p>
       <w:r>
@@ -1581,7 +1904,7 @@
         <w:rPr>
           <w:noProof/>
         </w:rPr>
-        <w:pict>
+        <w:pict w14:anchorId="64A142DD">
           <v:oval id="_x0000_s1026" style="position:absolute;margin-left:342pt;margin-top:-11.2pt;width:108pt;height:1in;z-index:251657216" fillcolor="#9cf">
             <v:fill opacity="31457f"/>
             <v:textbox style="mso-next-textbox:#_x0000_s1026" inset=",21.6pt">
@@ -1612,7 +1935,7 @@
         <w:rPr>
           <w:noProof/>
         </w:rPr>
-        <w:pict>
+        <w:pict w14:anchorId="198F01DD">
           <v:shapetype id="_x0000_t75" coordsize="21600,21600" o:spt="75" o:preferrelative="t" path="m@4@5l@4@11@9@11@9@5xe" filled="f" stroked="f">
             <v:stroke joinstyle="miter"/>
             <v:formulas>
@@ -1633,7 +1956,7 @@
             <o:lock v:ext="edit" aspectratio="t"/>
           </v:shapetype>
           <v:shape id="_x0000_s1027" type="#_x0000_t75" style="position:absolute;margin-left:486pt;margin-top:26.95pt;width:101.25pt;height:101.25pt;z-index:-251660288;mso-position-horizontal-relative:page;mso-position-vertical-relative:page" stroked="t">
-            <v:imagedata r:id="rId7" o:title=""/>
+            <v:imagedata r:id="rId9" o:title=""/>
             <w10:wrap anchorx="page" anchory="page"/>
           </v:shape>
         </w:pict>
@@ -1650,40 +1973,45 @@
     </w:p>
     <w:p>
       <w:r>
-        <w:pict>
-          <v:shape id="_x0000_i1025" type="#_x0000_t75" style="width:262.5pt;height:135pt">
-            <v:imagedata r:id="rId8" o:title=""/>
-          </v:shape>
-        </w:pict>
-      </w:r>
-    </w:p>
-    <w:p/>
-    <w:p>
-      <w:r>
-        <w:t xml:space="preserve">Inline GIF scaled 50% and WMF scaled 25% in a paragraph. This text is before the image and </w:t>
-      </w:r>
-      <w:r>
-        <w:pict>
-          <v:shape id="_x0000_i1026" type="#_x0000_t75" style="width:101.25pt;height:101.25pt">
-            <v:imagedata r:id="rId9" o:title=""/>
-          </v:shape>
-        </w:pict>
-      </w:r>
-      <w:r>
-        <w:pict>
-          <v:shape id="_x0000_i1027" type="#_x0000_t75" style="width:132pt;height:95.25pt">
+        <w:pict w14:anchorId="1E472C24">
+          <v:shape id="_x0000_i1025" type="#_x0000_t75" style="width:263pt;height:135pt">
             <v:imagedata r:id="rId10" o:title=""/>
           </v:shape>
         </w:pict>
       </w:r>
+    </w:p>
+    <w:p/>
+    <w:p>
+      <w:r>
+        <w:t xml:space="preserve">Inline GIF scaled 50% and WMF scaled 25% in a paragraph. This text is before the image and </w:t>
+      </w:r>
+      <w:r>
+        <w:pict w14:anchorId="2B75250A">
+          <v:shape id="_x0000_i1026" type="#_x0000_t75" style="width:101pt;height:101pt">
+            <v:imagedata r:id="rId11" o:title=""/>
+          </v:shape>
+        </w:pict>
+      </w:r>
+      <w:r>
+        <w:pict w14:anchorId="481AC0CE">
+          <v:shape id="_x0000_i1027" type="#_x0000_t75" style="width:132pt;height:95pt">
+            <v:imagedata r:id="rId12" o:title=""/>
+          </v:shape>
+        </w:pict>
+      </w:r>
       <w:r>
         <w:t xml:space="preserve"> this text is after the image.</w:t>
       </w:r>
     </w:p>
     <w:p/>
     <w:p>
-      <w:r>
-        <w:t>Images in a table. Left and right aligned.</w:t>
+      <w:proofErr w:type="gramStart"/>
+      <w:r>
+        <w:t>Images in a table.</w:t>
+      </w:r>
+      <w:proofErr w:type="gramEnd"/>
+      <w:r>
+        <w:t xml:space="preserve"> Left and right aligned.</w:t>
       </w:r>
     </w:p>
     <w:tbl>
@@ -1697,7 +2025,7 @@
           <w:insideH w:val="single" w:sz="4" w:space="0" w:color="auto"/>
           <w:insideV w:val="single" w:sz="4" w:space="0" w:color="auto"/>
         </w:tblBorders>
-        <w:tblLook w:val="01E0"/>
+        <w:tblLook w:val="01E0" w:firstRow="1" w:lastRow="1" w:firstColumn="1" w:lastColumn="1" w:noHBand="0" w:noVBand="0"/>
       </w:tblPr>
       <w:tblGrid>
         <w:gridCol w:w="4263"/>
@@ -1710,9 +2038,9 @@
           </w:tcPr>
           <w:p>
             <w:r>
-              <w:pict>
-                <v:shape id="_x0000_i1028" type="#_x0000_t75" style="width:112.5pt;height:60pt">
-                  <v:imagedata r:id="rId11" o:title=""/>
+              <w:pict w14:anchorId="45638650">
+                <v:shape id="_x0000_i1028" type="#_x0000_t75" style="width:113pt;height:60pt">
+                  <v:imagedata r:id="rId13" o:title=""/>
                 </v:shape>
               </w:pict>
             </w:r>
@@ -1727,9 +2055,9 @@
               <w:jc w:val="right"/>
             </w:pPr>
             <w:r>
-              <w:pict>
-                <v:shape id="_x0000_i1029" type="#_x0000_t75" style="width:112.5pt;height:60pt">
-                  <v:imagedata r:id="rId12" o:title=""/>
+              <w:pict w14:anchorId="16247EFC">
+                <v:shape id="_x0000_i1029" type="#_x0000_t75" style="width:113pt;height:60pt">
+                  <v:imagedata r:id="rId14" o:title=""/>
                 </v:shape>
               </w:pict>
             </w:r>
@@ -1743,17 +2071,12 @@
         <w:t xml:space="preserve">Inline text box </w:t>
       </w:r>
       <w:r>
-        <w:rPr>
-          <w:noProof/>
-        </w:rPr>
-      </w:r>
-      <w:r>
-        <w:pict>
-          <v:shapetype id="_x0000_t202" coordsize="21600,21600" o:spt="202" path="m,l,21600r21600,l21600,xe">
+        <w:pict w14:anchorId="523DC3E2">
+          <v:shapetype id="_x0000_t202" coordsize="21600,21600" o:spt="202" path="m0,0l0,21600,21600,21600,21600,0xe">
             <v:stroke joinstyle="miter"/>
             <v:path gradientshapeok="t" o:connecttype="rect"/>
           </v:shapetype>
-          <v:shape id="_x0000_s1028" type="#_x0000_t202" style="width:97.5pt;height:23.1pt;mso-position-horizontal-relative:char;mso-position-vertical-relative:line">
+          <v:shape id="_x0000_s1028" type="#_x0000_t202" style="width:97.5pt;height:23.1pt;mso-left-percent:-10001;mso-top-percent:-10001;mso-position-horizontal:absolute;mso-position-horizontal-relative:char;mso-position-vertical:absolute;mso-position-vertical-relative:line;mso-left-percent:-10001;mso-top-percent:-10001">
             <v:textbox style="mso-next-textbox:#_x0000_s1028">
               <w:txbxContent>
                 <w:p>
@@ -1780,6 +2103,7 @@
                 </w:p>
               </w:txbxContent>
             </v:textbox>
+            <w10:wrap type="none"/>
             <w10:anchorlock/>
           </v:shape>
         </w:pict>
@@ -1788,13 +2112,9 @@
         <w:t xml:space="preserve"> is here and inline ellipse </w:t>
       </w:r>
       <w:r>
-        <w:rPr>
-          <w:noProof/>
-        </w:rPr>
-      </w:r>
-      <w:r>
-        <w:pict>
-          <v:oval id="_x0000_s1029" style="width:1in;height:21.85pt;mso-position-horizontal-relative:char;mso-position-vertical-relative:line">
+        <w:pict w14:anchorId="125B4A24">
+          <v:oval id="_x0000_s1029" style="width:1in;height:21.85pt;mso-left-percent:-10001;mso-top-percent:-10001;mso-position-horizontal:absolute;mso-position-horizontal-relative:char;mso-position-vertical:absolute;mso-position-vertical-relative:line;mso-left-percent:-10001;mso-top-percent:-10001">
+            <w10:wrap type="none"/>
             <w10:anchorlock/>
           </v:oval>
         </w:pict>
@@ -1816,6 +2136,7 @@
     </w:p>
     <w:p>
       <w:r>
+        <w:lastRenderedPageBreak/>
         <w:t>New section that starts from a new page is here.</w:t>
       </w:r>
     </w:p>
@@ -1828,11 +2149,11 @@
       <w:pPr>
         <w:pStyle w:val="Heading1"/>
       </w:pPr>
-      <w:bookmarkStart w:id="6" w:name="_Toc76372690"/>
+      <w:bookmarkStart w:id="8" w:name="_Toc76372690"/>
       <w:r>
         <w:t>Fields</w:t>
       </w:r>
-      <w:bookmarkEnd w:id="6"/>
+      <w:bookmarkEnd w:id="8"/>
     </w:p>
     <w:p>
       <w:r>
@@ -1851,22 +2172,35 @@
       <w:r>
         <w:t xml:space="preserve">Page number </w:t>
       </w:r>
-      <w:fldSimple w:instr=" PAGE   \* MERGEFORMAT ">
-        <w:r>
-          <w:rPr>
-            <w:noProof/>
-          </w:rPr>
-          <w:t>5</w:t>
-        </w:r>
-      </w:fldSimple>
-    </w:p>
-    <w:p>
-      <w:bookmarkStart w:id="7" w:name="aspose"/>
-      <w:bookmarkEnd w:id="7"/>
+      <w:r>
+        <w:fldChar w:fldCharType="begin"/>
+      </w:r>
+      <w:r>
+        <w:instrText xml:space="preserve"> PAGE   \* MERGEFORMAT </w:instrText>
+      </w:r>
+      <w:r>
+        <w:fldChar w:fldCharType="separate"/>
+      </w:r>
+      <w:r>
+        <w:rPr>
+          <w:noProof/>
+        </w:rPr>
+        <w:t>5</w:t>
+      </w:r>
+      <w:r>
+        <w:rPr>
+          <w:noProof/>
+        </w:rPr>
+        <w:fldChar w:fldCharType="end"/>
+      </w:r>
+    </w:p>
+    <w:p>
+      <w:bookmarkStart w:id="9" w:name="aspose"/>
+      <w:bookmarkEnd w:id="9"/>
       <w:r>
         <w:t xml:space="preserve">Hyperlink </w:t>
       </w:r>
-      <w:hyperlink r:id="rId13" w:history="1">
+      <w:hyperlink r:id="rId15" w:history="1">
         <w:r>
           <w:rPr>
             <w:rStyle w:val="Hyperlink"/>
@@ -1932,6 +2266,7 @@
         <w:r>
           <w:rPr>
             <w:noProof/>
+            <w:webHidden/>
           </w:rPr>
         </w:r>
         <w:r>
@@ -1999,6 +2334,7 @@
         <w:r>
           <w:rPr>
             <w:noProof/>
+            <w:webHidden/>
           </w:rPr>
         </w:r>
         <w:r>
@@ -2066,6 +2402,7 @@
         <w:r>
           <w:rPr>
             <w:noProof/>
+            <w:webHidden/>
           </w:rPr>
         </w:r>
         <w:r>
@@ -2133,6 +2470,7 @@
         <w:r>
           <w:rPr>
             <w:noProof/>
+            <w:webHidden/>
           </w:rPr>
         </w:r>
         <w:r>
@@ -2200,6 +2538,7 @@
         <w:r>
           <w:rPr>
             <w:noProof/>
+            <w:webHidden/>
           </w:rPr>
         </w:r>
         <w:r>
@@ -2267,6 +2606,7 @@
         <w:r>
           <w:rPr>
             <w:noProof/>
+            <w:webHidden/>
           </w:rPr>
         </w:r>
         <w:r>
@@ -2310,8 +2650,8 @@
           </w:rPr>
           <w:t>Fi</w:t>
         </w:r>
-        <w:bookmarkStart w:id="8" w:name="Dropdown1"/>
-        <w:bookmarkEnd w:id="8"/>
+        <w:bookmarkStart w:id="10" w:name="Dropdown1"/>
+        <w:bookmarkEnd w:id="10"/>
         <w:r>
           <w:rPr>
             <w:rStyle w:val="Hyperlink"/>
@@ -2343,6 +2683,7 @@
         <w:r>
           <w:rPr>
             <w:noProof/>
+            <w:webHidden/>
           </w:rPr>
         </w:r>
         <w:r>
@@ -2383,7 +2724,7 @@
       <w:r>
         <w:t xml:space="preserve">Edit </w:t>
       </w:r>
-      <w:bookmarkStart w:id="9" w:name="Text1"/>
+      <w:bookmarkStart w:id="11" w:name="Text1"/>
       <w:r>
         <w:fldChar w:fldCharType="begin">
           <w:ffData>
@@ -2406,7 +2747,7 @@
       <w:r>
         <w:fldChar w:fldCharType="end"/>
       </w:r>
-      <w:bookmarkEnd w:id="9"/>
+      <w:bookmarkEnd w:id="11"/>
     </w:p>
     <w:p>
       <w:r>
@@ -2433,8 +2774,13 @@
       </w:r>
     </w:p>
     <w:p>
-      <w:r>
-        <w:t xml:space="preserve">Combobox </w:t>
+      <w:proofErr w:type="spellStart"/>
+      <w:r>
+        <w:t>Combobox</w:t>
+      </w:r>
+      <w:proofErr w:type="spellEnd"/>
+      <w:r>
+        <w:t xml:space="preserve"> </w:t>
       </w:r>
       <w:r>
         <w:fldChar w:fldCharType="begin">
@@ -2459,8 +2805,8 @@
       </w:r>
     </w:p>
     <w:p>
-      <w:bookmarkStart w:id="10" w:name="Check1"/>
-      <w:bookmarkEnd w:id="10"/>
+      <w:bookmarkStart w:id="12" w:name="Check1"/>
+      <w:bookmarkEnd w:id="12"/>
     </w:p>
     <w:p>
       <w:pPr>
@@ -2503,8 +2849,29 @@
 </w:document>
 </file>
 
+<file path=word/comments.xml><?xml version="1.0" encoding="utf-8"?>
+<w:comments xmlns:wpc="http://schemas.microsoft.com/office/word/2010/wordprocessingCanvas" xmlns:mo="http://schemas.microsoft.com/office/mac/office/2008/main" xmlns:mc="http://schemas.openxmlformats.org/markup-compatibility/2006" xmlns:mv="urn:schemas-microsoft-com:mac:vml" xmlns:o="urn:schemas-microsoft-com:office:office" xmlns:r="http://schemas.openxmlformats.org/officeDocument/2006/relationships" xmlns:m="http://schemas.openxmlformats.org/officeDocument/2006/math" xmlns:v="urn:schemas-microsoft-com:vml" xmlns:wp14="http://schemas.microsoft.com/office/word/2010/wordprocessingDrawing" xmlns:wp="http://schemas.openxmlformats.org/drawingml/2006/wordprocessingDrawing" xmlns:w10="urn:schemas-microsoft-com:office:word" xmlns:w="http://schemas.openxmlformats.org/wordprocessingml/2006/main" xmlns:w14="http://schemas.microsoft.com/office/word/2010/wordml" xmlns:wpg="http://schemas.microsoft.com/office/word/2010/wordprocessingGroup" xmlns:wpi="http://schemas.microsoft.com/office/word/2010/wordprocessingInk" xmlns:wne="http://schemas.microsoft.com/office/word/2006/wordml" xmlns:wps="http://schemas.microsoft.com/office/word/2010/wordprocessingShape" mc:Ignorable="w14 wp14 mv">
+  <w:comment w:id="1" w:author="Muhammad Sohail Ismail" w:date="2015-10-18T15:19:00Z" w:initials="MS">
+    <w:p>
+      <w:pPr>
+        <w:pStyle w:val="CommentText"/>
+      </w:pPr>
+      <w:r>
+        <w:rPr>
+          <w:rStyle w:val="CommentReference"/>
+        </w:rPr>
+        <w:annotationRef/>
+      </w:r>
+      <w:r>
+        <w:t>Formatting Guidelines</w:t>
+      </w:r>
+    </w:p>
+  </w:comment>
+</w:comments>
+</file>
+
 <file path=word/endnotes.xml><?xml version="1.0" encoding="utf-8"?>
-<w:endnotes xmlns:ve="http://schemas.openxmlformats.org/markup-compatibility/2006" xmlns:o="urn:schemas-microsoft-com:office:office" xmlns:r="http://schemas.openxmlformats.org/officeDocument/2006/relationships" xmlns:m="http://schemas.openxmlformats.org/officeDocument/2006/math" xmlns:v="urn:schemas-microsoft-com:vml" xmlns:wp="http://schemas.openxmlformats.org/drawingml/2006/wordprocessingDrawing" xmlns:w10="urn:schemas-microsoft-com:office:word" xmlns:w="http://schemas.openxmlformats.org/wordprocessingml/2006/main" xmlns:wne="http://schemas.microsoft.com/office/word/2006/wordml">
+<w:endnotes xmlns:wpc="http://schemas.microsoft.com/office/word/2010/wordprocessingCanvas" xmlns:mo="http://schemas.microsoft.com/office/mac/office/2008/main" xmlns:mc="http://schemas.openxmlformats.org/markup-compatibility/2006" xmlns:mv="urn:schemas-microsoft-com:mac:vml" xmlns:o="urn:schemas-microsoft-com:office:office" xmlns:r="http://schemas.openxmlformats.org/officeDocument/2006/relationships" xmlns:m="http://schemas.openxmlformats.org/officeDocument/2006/math" xmlns:v="urn:schemas-microsoft-com:vml" xmlns:wp14="http://schemas.microsoft.com/office/word/2010/wordprocessingDrawing" xmlns:wp="http://schemas.openxmlformats.org/drawingml/2006/wordprocessingDrawing" xmlns:w10="urn:schemas-microsoft-com:office:word" xmlns:w="http://schemas.openxmlformats.org/wordprocessingml/2006/main" xmlns:w14="http://schemas.microsoft.com/office/word/2010/wordml" xmlns:wpg="http://schemas.microsoft.com/office/word/2010/wordprocessingGroup" xmlns:wpi="http://schemas.microsoft.com/office/word/2010/wordprocessingInk" xmlns:wne="http://schemas.microsoft.com/office/word/2006/wordml" xmlns:wps="http://schemas.microsoft.com/office/word/2010/wordprocessingShape" mc:Ignorable="w14 wp14 mv">
   <w:endnote w:type="separator" w:id="-1">
     <w:p>
       <w:r>
@@ -2539,7 +2906,7 @@
 </file>
 
 <file path=word/footnotes.xml><?xml version="1.0" encoding="utf-8"?>
-<w:footnotes xmlns:ve="http://schemas.openxmlformats.org/markup-compatibility/2006" xmlns:o="urn:schemas-microsoft-com:office:office" xmlns:r="http://schemas.openxmlformats.org/officeDocument/2006/relationships" xmlns:m="http://schemas.openxmlformats.org/officeDocument/2006/math" xmlns:v="urn:schemas-microsoft-com:vml" xmlns:wp="http://schemas.openxmlformats.org/drawingml/2006/wordprocessingDrawing" xmlns:w10="urn:schemas-microsoft-com:office:word" xmlns:w="http://schemas.openxmlformats.org/wordprocessingml/2006/main" xmlns:wne="http://schemas.microsoft.com/office/word/2006/wordml">
+<w:footnotes xmlns:wpc="http://schemas.microsoft.com/office/word/2010/wordprocessingCanvas" xmlns:mo="http://schemas.microsoft.com/office/mac/office/2008/main" xmlns:mc="http://schemas.openxmlformats.org/markup-compatibility/2006" xmlns:mv="urn:schemas-microsoft-com:mac:vml" xmlns:o="urn:schemas-microsoft-com:office:office" xmlns:r="http://schemas.openxmlformats.org/officeDocument/2006/relationships" xmlns:m="http://schemas.openxmlformats.org/officeDocument/2006/math" xmlns:v="urn:schemas-microsoft-com:vml" xmlns:wp14="http://schemas.microsoft.com/office/word/2010/wordprocessingDrawing" xmlns:wp="http://schemas.openxmlformats.org/drawingml/2006/wordprocessingDrawing" xmlns:w10="urn:schemas-microsoft-com:office:word" xmlns:w="http://schemas.openxmlformats.org/wordprocessingml/2006/main" xmlns:w14="http://schemas.microsoft.com/office/word/2010/wordml" xmlns:wpg="http://schemas.microsoft.com/office/word/2010/wordprocessingGroup" xmlns:wpi="http://schemas.microsoft.com/office/word/2010/wordprocessingInk" xmlns:wne="http://schemas.microsoft.com/office/word/2006/wordml" xmlns:wps="http://schemas.microsoft.com/office/word/2010/wordprocessingShape" mc:Ignorable="w14 wp14 mv">
   <w:footnote w:type="separator" w:id="-1">
     <w:p>
       <w:r>
@@ -2574,7 +2941,7 @@
 </file>
 
 <file path=word/numbering.xml><?xml version="1.0" encoding="utf-8"?>
-<w:numbering xmlns:ve="http://schemas.openxmlformats.org/markup-compatibility/2006" xmlns:o="urn:schemas-microsoft-com:office:office" xmlns:r="http://schemas.openxmlformats.org/officeDocument/2006/relationships" xmlns:m="http://schemas.openxmlformats.org/officeDocument/2006/math" xmlns:v="urn:schemas-microsoft-com:vml" xmlns:wp="http://schemas.openxmlformats.org/drawingml/2006/wordprocessingDrawing" xmlns:w10="urn:schemas-microsoft-com:office:word" xmlns:w="http://schemas.openxmlformats.org/wordprocessingml/2006/main" xmlns:wne="http://schemas.microsoft.com/office/word/2006/wordml">
+<w:numbering xmlns:wpc="http://schemas.microsoft.com/office/word/2010/wordprocessingCanvas" xmlns:mo="http://schemas.microsoft.com/office/mac/office/2008/main" xmlns:mc="http://schemas.openxmlformats.org/markup-compatibility/2006" xmlns:mv="urn:schemas-microsoft-com:mac:vml" xmlns:o="urn:schemas-microsoft-com:office:office" xmlns:r="http://schemas.openxmlformats.org/officeDocument/2006/relationships" xmlns:m="http://schemas.openxmlformats.org/officeDocument/2006/math" xmlns:v="urn:schemas-microsoft-com:vml" xmlns:wp14="http://schemas.microsoft.com/office/word/2010/wordprocessingDrawing" xmlns:wp="http://schemas.openxmlformats.org/drawingml/2006/wordprocessingDrawing" xmlns:w10="urn:schemas-microsoft-com:office:word" xmlns:w="http://schemas.openxmlformats.org/wordprocessingml/2006/main" xmlns:w14="http://schemas.microsoft.com/office/word/2010/wordml" xmlns:wpg="http://schemas.microsoft.com/office/word/2010/wordprocessingGroup" xmlns:wpi="http://schemas.microsoft.com/office/word/2010/wordprocessingInk" xmlns:wne="http://schemas.microsoft.com/office/word/2006/wordml" xmlns:wps="http://schemas.microsoft.com/office/word/2010/wordprocessingShape" mc:Ignorable="w14 wp14 mv">
   <w:abstractNum w:abstractNumId="0">
     <w:nsid w:val="0FC65785"/>
     <w:multiLevelType w:val="hybridMultilevel"/>
@@ -3437,7 +3804,7 @@
 </file>
 
 <file path=word/styles.xml><?xml version="1.0" encoding="utf-8"?>
-<w:styles xmlns:r="http://schemas.openxmlformats.org/officeDocument/2006/relationships" xmlns:w="http://schemas.openxmlformats.org/wordprocessingml/2006/main">
+<w:styles xmlns:mc="http://schemas.openxmlformats.org/markup-compatibility/2006" xmlns:r="http://schemas.openxmlformats.org/officeDocument/2006/relationships" xmlns:w="http://schemas.openxmlformats.org/wordprocessingml/2006/main" xmlns:w14="http://schemas.microsoft.com/office/word/2010/wordml" mc:Ignorable="w14">
   <w:docDefaults>
     <w:rPrDefault>
       <w:rPr>
@@ -3449,7 +3816,7 @@
     </w:rPrDefault>
     <w:pPrDefault/>
   </w:docDefaults>
-  <w:latentStyles w:defLockedState="0" w:defUIPriority="99" w:defSemiHidden="1" w:defUnhideWhenUsed="1" w:defQFormat="0" w:count="267">
+  <w:latentStyles w:defLockedState="0" w:defUIPriority="99" w:defSemiHidden="1" w:defUnhideWhenUsed="1" w:defQFormat="0" w:count="276">
     <w:lsdException w:name="Normal" w:locked="1" w:semiHidden="0" w:uiPriority="0" w:unhideWhenUsed="0" w:qFormat="1"/>
     <w:lsdException w:name="heading 1" w:locked="1" w:semiHidden="0" w:uiPriority="0" w:unhideWhenUsed="0" w:qFormat="1"/>
     <w:lsdException w:name="heading 2" w:locked="1" w:uiPriority="0" w:qFormat="1"/>
@@ -3621,15 +3988,15 @@
   </w:style>
   <w:style w:type="character" w:default="1" w:styleId="DefaultParagraphFont">
     <w:name w:val="Default Paragraph Font"/>
-    <w:uiPriority w:val="99"/>
+    <w:uiPriority w:val="1"/>
     <w:semiHidden/>
+    <w:unhideWhenUsed/>
   </w:style>
   <w:style w:type="table" w:default="1" w:styleId="TableNormal">
     <w:name w:val="Normal Table"/>
     <w:uiPriority w:val="99"/>
     <w:semiHidden/>
     <w:unhideWhenUsed/>
-    <w:qFormat/>
     <w:tblPr>
       <w:tblInd w:w="0" w:type="dxa"/>
       <w:tblCellMar>
@@ -3798,7 +4165,6 @@
   <w:style w:type="character" w:customStyle="1" w:styleId="DocumentMapChar">
     <w:name w:val="Document Map Char"/>
     <w:basedOn w:val="DefaultParagraphFont"/>
-    <w:link w:val="DocumentMap"/>
     <w:uiPriority w:val="99"/>
     <w:semiHidden/>
     <w:locked/>
@@ -3821,6 +4187,282 @@
       <w:szCs w:val="16"/>
       <w:lang w:eastAsia="en-US"/>
     </w:rPr>
+  </w:style>
+  <w:style w:type="character" w:styleId="CommentReference">
+    <w:name w:val="annotation reference"/>
+    <w:basedOn w:val="DefaultParagraphFont"/>
+    <w:uiPriority w:val="99"/>
+    <w:semiHidden/>
+    <w:unhideWhenUsed/>
+    <w:rsid w:val="00C86A98"/>
+    <w:rPr>
+      <w:sz w:val="18"/>
+      <w:szCs w:val="18"/>
+    </w:rPr>
+  </w:style>
+  <w:style w:type="paragraph" w:styleId="CommentText">
+    <w:name w:val="annotation text"/>
+    <w:basedOn w:val="Normal"/>
+    <w:link w:val="CommentTextChar"/>
+    <w:uiPriority w:val="99"/>
+    <w:semiHidden/>
+    <w:unhideWhenUsed/>
+    <w:rsid w:val="00C86A98"/>
+  </w:style>
+  <w:style w:type="character" w:customStyle="1" w:styleId="CommentTextChar">
+    <w:name w:val="Comment Text Char"/>
+    <w:basedOn w:val="DefaultParagraphFont"/>
+    <w:link w:val="CommentText"/>
+    <w:uiPriority w:val="99"/>
+    <w:semiHidden/>
+    <w:rsid w:val="00C86A98"/>
+    <w:rPr>
+      <w:sz w:val="24"/>
+      <w:szCs w:val="24"/>
+    </w:rPr>
+  </w:style>
+  <w:style w:type="paragraph" w:styleId="CommentSubject">
+    <w:name w:val="annotation subject"/>
+    <w:basedOn w:val="CommentText"/>
+    <w:next w:val="CommentText"/>
+    <w:link w:val="CommentSubjectChar"/>
+    <w:uiPriority w:val="99"/>
+    <w:semiHidden/>
+    <w:unhideWhenUsed/>
+    <w:rsid w:val="00C86A98"/>
+    <w:rPr>
+      <w:b/>
+      <w:bCs/>
+      <w:sz w:val="20"/>
+      <w:szCs w:val="20"/>
+    </w:rPr>
+  </w:style>
+  <w:style w:type="character" w:customStyle="1" w:styleId="CommentSubjectChar">
+    <w:name w:val="Comment Subject Char"/>
+    <w:basedOn w:val="CommentTextChar"/>
+    <w:link w:val="CommentSubject"/>
+    <w:uiPriority w:val="99"/>
+    <w:semiHidden/>
+    <w:rsid w:val="00C86A98"/>
+    <w:rPr>
+      <w:b/>
+      <w:bCs/>
+      <w:sz w:val="20"/>
+      <w:szCs w:val="20"/>
+    </w:rPr>
+  </w:style>
+  <w:style w:type="paragraph" w:styleId="BalloonText">
+    <w:name w:val="Balloon Text"/>
+    <w:basedOn w:val="Normal"/>
+    <w:link w:val="BalloonTextChar"/>
+    <w:uiPriority w:val="99"/>
+    <w:semiHidden/>
+    <w:unhideWhenUsed/>
+    <w:rsid w:val="00C86A98"/>
+    <w:rPr>
+      <w:rFonts w:ascii="Lucida Grande" w:hAnsi="Lucida Grande" w:cs="Lucida Grande"/>
+      <w:sz w:val="18"/>
+      <w:szCs w:val="18"/>
+    </w:rPr>
+  </w:style>
+  <w:style w:type="character" w:customStyle="1" w:styleId="BalloonTextChar">
+    <w:name w:val="Balloon Text Char"/>
+    <w:basedOn w:val="DefaultParagraphFont"/>
+    <w:link w:val="BalloonText"/>
+    <w:uiPriority w:val="99"/>
+    <w:semiHidden/>
+    <w:rsid w:val="00C86A98"/>
+    <w:rPr>
+      <w:rFonts w:ascii="Lucida Grande" w:hAnsi="Lucida Grande" w:cs="Lucida Grande"/>
+      <w:sz w:val="18"/>
+      <w:szCs w:val="18"/>
+    </w:rPr>
+  </w:style>
+</w:styles>
+</file>
+
+<file path=word/stylesWithEffects.xml><?xml version="1.0" encoding="utf-8"?>
+<w:styles xmlns:wpc="http://schemas.microsoft.com/office/word/2010/wordprocessingCanvas" xmlns:mo="http://schemas.microsoft.com/office/mac/office/2008/main" xmlns:mc="http://schemas.openxmlformats.org/markup-compatibility/2006" xmlns:mv="urn:schemas-microsoft-com:mac:vml" xmlns:o="urn:schemas-microsoft-com:office:office" xmlns:r="http://schemas.openxmlformats.org/officeDocument/2006/relationships" xmlns:m="http://schemas.openxmlformats.org/officeDocument/2006/math" xmlns:v="urn:schemas-microsoft-com:vml" xmlns:wp14="http://schemas.microsoft.com/office/word/2010/wordprocessingDrawing" xmlns:wp="http://schemas.openxmlformats.org/drawingml/2006/wordprocessingDrawing" xmlns:w10="urn:schemas-microsoft-com:office:word" xmlns:w="http://schemas.openxmlformats.org/wordprocessingml/2006/main" xmlns:w14="http://schemas.microsoft.com/office/word/2010/wordml" xmlns:wpg="http://schemas.microsoft.com/office/word/2010/wordprocessingGroup" xmlns:wpi="http://schemas.microsoft.com/office/word/2010/wordprocessingInk" xmlns:wne="http://schemas.microsoft.com/office/word/2006/wordml" xmlns:wps="http://schemas.microsoft.com/office/word/2010/wordprocessingShape" mc:Ignorable="w14 wp14 mv">
+  <w:docDefaults>
+    <w:rPrDefault>
+      <w:rPr>
+        <w:rFonts w:asciiTheme="minorHAnsi" w:eastAsiaTheme="minorEastAsia" w:hAnsiTheme="minorHAnsi" w:cstheme="minorBidi"/>
+        <w:sz w:val="24"/>
+        <w:szCs w:val="24"/>
+        <w:lang w:val="en-US" w:eastAsia="ja-JP" w:bidi="ar-SA"/>
+      </w:rPr>
+    </w:rPrDefault>
+    <w:pPrDefault/>
+  </w:docDefaults>
+  <w:latentStyles w:defLockedState="0" w:defUIPriority="99" w:defSemiHidden="1" w:defUnhideWhenUsed="1" w:defQFormat="0" w:count="276">
+    <w:lsdException w:name="Normal" w:semiHidden="0" w:uiPriority="0" w:unhideWhenUsed="0" w:qFormat="1"/>
+    <w:lsdException w:name="heading 1" w:semiHidden="0" w:uiPriority="9" w:unhideWhenUsed="0" w:qFormat="1"/>
+    <w:lsdException w:name="heading 2" w:uiPriority="9" w:qFormat="1"/>
+    <w:lsdException w:name="heading 3" w:uiPriority="9" w:qFormat="1"/>
+    <w:lsdException w:name="heading 4" w:uiPriority="9" w:qFormat="1"/>
+    <w:lsdException w:name="heading 5" w:uiPriority="9" w:qFormat="1"/>
+    <w:lsdException w:name="heading 6" w:uiPriority="9" w:qFormat="1"/>
+    <w:lsdException w:name="heading 7" w:uiPriority="9" w:qFormat="1"/>
+    <w:lsdException w:name="heading 8" w:uiPriority="9" w:qFormat="1"/>
+    <w:lsdException w:name="heading 9" w:uiPriority="9" w:qFormat="1"/>
+    <w:lsdException w:name="toc 1" w:uiPriority="39"/>
+    <w:lsdException w:name="toc 2" w:uiPriority="39"/>
+    <w:lsdException w:name="toc 3" w:uiPriority="39"/>
+    <w:lsdException w:name="toc 4" w:uiPriority="39"/>
+    <w:lsdException w:name="toc 5" w:uiPriority="39"/>
+    <w:lsdException w:name="toc 6" w:uiPriority="39"/>
+    <w:lsdException w:name="toc 7" w:uiPriority="39"/>
+    <w:lsdException w:name="toc 8" w:uiPriority="39"/>
+    <w:lsdException w:name="toc 9" w:uiPriority="39"/>
+    <w:lsdException w:name="caption" w:uiPriority="35" w:qFormat="1"/>
+    <w:lsdException w:name="Title" w:semiHidden="0" w:uiPriority="10" w:unhideWhenUsed="0" w:qFormat="1"/>
+    <w:lsdException w:name="Default Paragraph Font" w:uiPriority="1"/>
+    <w:lsdException w:name="Subtitle" w:semiHidden="0" w:uiPriority="11" w:unhideWhenUsed="0" w:qFormat="1"/>
+    <w:lsdException w:name="Strong" w:semiHidden="0" w:uiPriority="22" w:unhideWhenUsed="0" w:qFormat="1"/>
+    <w:lsdException w:name="Emphasis" w:semiHidden="0" w:uiPriority="20" w:unhideWhenUsed="0" w:qFormat="1"/>
+    <w:lsdException w:name="Table Grid" w:semiHidden="0" w:uiPriority="59" w:unhideWhenUsed="0"/>
+    <w:lsdException w:name="Placeholder Text" w:unhideWhenUsed="0"/>
+    <w:lsdException w:name="No Spacing" w:semiHidden="0" w:uiPriority="1" w:unhideWhenUsed="0" w:qFormat="1"/>
+    <w:lsdException w:name="Light Shading" w:semiHidden="0" w:uiPriority="60" w:unhideWhenUsed="0"/>
+    <w:lsdException w:name="Light List" w:semiHidden="0" w:uiPriority="61" w:unhideWhenUsed="0"/>
+    <w:lsdException w:name="Light Grid" w:semiHidden="0" w:uiPriority="62" w:unhideWhenUsed="0"/>
+    <w:lsdException w:name="Medium Shading 1" w:semiHidden="0" w:uiPriority="63" w:unhideWhenUsed="0"/>
+    <w:lsdException w:name="Medium Shading 2" w:semiHidden="0" w:uiPriority="64" w:unhideWhenUsed="0"/>
+    <w:lsdException w:name="Medium List 1" w:semiHidden="0" w:uiPriority="65" w:unhideWhenUsed="0"/>
+    <w:lsdException w:name="Medium List 2" w:semiHidden="0" w:uiPriority="66" w:unhideWhenUsed="0"/>
+    <w:lsdException w:name="Medium Grid 1" w:semiHidden="0" w:uiPriority="67" w:unhideWhenUsed="0"/>
+    <w:lsdException w:name="Medium Grid 2" w:semiHidden="0" w:uiPriority="68" w:unhideWhenUsed="0"/>
+    <w:lsdException w:name="Medium Grid 3" w:semiHidden="0" w:uiPriority="69" w:unhideWhenUsed="0"/>
+    <w:lsdException w:name="Dark List" w:semiHidden="0" w:uiPriority="70" w:unhideWhenUsed="0"/>
+    <w:lsdException w:name="Colorful Shading" w:semiHidden="0" w:uiPriority="71" w:unhideWhenUsed="0"/>
+    <w:lsdException w:name="Colorful List" w:semiHidden="0" w:uiPriority="72" w:unhideWhenUsed="0"/>
+    <w:lsdException w:name="Colorful Grid" w:semiHidden="0" w:uiPriority="73" w:unhideWhenUsed="0"/>
+    <w:lsdException w:name="Light Shading Accent 1" w:semiHidden="0" w:uiPriority="60" w:unhideWhenUsed="0"/>
+    <w:lsdException w:name="Light List Accent 1" w:semiHidden="0" w:uiPriority="61" w:unhideWhenUsed="0"/>
+    <w:lsdException w:name="Light Grid Accent 1" w:semiHidden="0" w:uiPriority="62" w:unhideWhenUsed="0"/>
+    <w:lsdException w:name="Medium Shading 1 Accent 1" w:semiHidden="0" w:uiPriority="63" w:unhideWhenUsed="0"/>
+    <w:lsdException w:name="Medium Shading 2 Accent 1" w:semiHidden="0" w:uiPriority="64" w:unhideWhenUsed="0"/>
+    <w:lsdException w:name="Medium List 1 Accent 1" w:semiHidden="0" w:uiPriority="65" w:unhideWhenUsed="0"/>
+    <w:lsdException w:name="Revision" w:unhideWhenUsed="0"/>
+    <w:lsdException w:name="List Paragraph" w:semiHidden="0" w:uiPriority="34" w:unhideWhenUsed="0" w:qFormat="1"/>
+    <w:lsdException w:name="Quote" w:semiHidden="0" w:uiPriority="29" w:unhideWhenUsed="0" w:qFormat="1"/>
+    <w:lsdException w:name="Intense Quote" w:semiHidden="0" w:uiPriority="30" w:unhideWhenUsed="0" w:qFormat="1"/>
+    <w:lsdException w:name="Medium List 2 Accent 1" w:semiHidden="0" w:uiPriority="66" w:unhideWhenUsed="0"/>
+    <w:lsdException w:name="Medium Grid 1 Accent 1" w:semiHidden="0" w:uiPriority="67" w:unhideWhenUsed="0"/>
+    <w:lsdException w:name="Medium Grid 2 Accent 1" w:semiHidden="0" w:uiPriority="68" w:unhideWhenUsed="0"/>
+    <w:lsdException w:name="Medium Grid 3 Accent 1" w:semiHidden="0" w:uiPriority="69" w:unhideWhenUsed="0"/>
+    <w:lsdException w:name="Dark List Accent 1" w:semiHidden="0" w:uiPriority="70" w:unhideWhenUsed="0"/>
+    <w:lsdException w:name="Colorful Shading Accent 1" w:semiHidden="0" w:uiPriority="71" w:unhideWhenUsed="0"/>
+    <w:lsdException w:name="Colorful List Accent 1" w:semiHidden="0" w:uiPriority="72" w:unhideWhenUsed="0"/>
+    <w:lsdException w:name="Colorful Grid Accent 1" w:semiHidden="0" w:uiPriority="73" w:unhideWhenUsed="0"/>
+    <w:lsdException w:name="Light Shading Accent 2" w:semiHidden="0" w:uiPriority="60" w:unhideWhenUsed="0"/>
+    <w:lsdException w:name="Light List Accent 2" w:semiHidden="0" w:uiPriority="61" w:unhideWhenUsed="0"/>
+    <w:lsdException w:name="Light Grid Accent 2" w:semiHidden="0" w:uiPriority="62" w:unhideWhenUsed="0"/>
+    <w:lsdException w:name="Medium Shading 1 Accent 2" w:semiHidden="0" w:uiPriority="63" w:unhideWhenUsed="0"/>
+    <w:lsdException w:name="Medium Shading 2 Accent 2" w:semiHidden="0" w:uiPriority="64" w:unhideWhenUsed="0"/>
+    <w:lsdException w:name="Medium List 1 Accent 2" w:semiHidden="0" w:uiPriority="65" w:unhideWhenUsed="0"/>
+    <w:lsdException w:name="Medium List 2 Accent 2" w:semiHidden="0" w:uiPriority="66" w:unhideWhenUsed="0"/>
+    <w:lsdException w:name="Medium Grid 1 Accent 2" w:semiHidden="0" w:uiPriority="67" w:unhideWhenUsed="0"/>
+    <w:lsdException w:name="Medium Grid 2 Accent 2" w:semiHidden="0" w:uiPriority="68" w:unhideWhenUsed="0"/>
+    <w:lsdException w:name="Medium Grid 3 Accent 2" w:semiHidden="0" w:uiPriority="69" w:unhideWhenUsed="0"/>
+    <w:lsdException w:name="Dark List Accent 2" w:semiHidden="0" w:uiPriority="70" w:unhideWhenUsed="0"/>
+    <w:lsdException w:name="Colorful Shading Accent 2" w:semiHidden="0" w:uiPriority="71" w:unhideWhenUsed="0"/>
+    <w:lsdException w:name="Colorful List Accent 2" w:semiHidden="0" w:uiPriority="72" w:unhideWhenUsed="0"/>
+    <w:lsdException w:name="Colorful Grid Accent 2" w:semiHidden="0" w:uiPriority="73" w:unhideWhenUsed="0"/>
+    <w:lsdException w:name="Light Shading Accent 3" w:semiHidden="0" w:uiPriority="60" w:unhideWhenUsed="0"/>
+    <w:lsdException w:name="Light List Accent 3" w:semiHidden="0" w:uiPriority="61" w:unhideWhenUsed="0"/>
+    <w:lsdException w:name="Light Grid Accent 3" w:semiHidden="0" w:uiPriority="62" w:unhideWhenUsed="0"/>
+    <w:lsdException w:name="Medium Shading 1 Accent 3" w:semiHidden="0" w:uiPriority="63" w:unhideWhenUsed="0"/>
+    <w:lsdException w:name="Medium Shading 2 Accent 3" w:semiHidden="0" w:uiPriority="64" w:unhideWhenUsed="0"/>
+    <w:lsdException w:name="Medium List 1 Accent 3" w:semiHidden="0" w:uiPriority="65" w:unhideWhenUsed="0"/>
+    <w:lsdException w:name="Medium List 2 Accent 3" w:semiHidden="0" w:uiPriority="66" w:unhideWhenUsed="0"/>
+    <w:lsdException w:name="Medium Grid 1 Accent 3" w:semiHidden="0" w:uiPriority="67" w:unhideWhenUsed="0"/>
+    <w:lsdException w:name="Medium Grid 2 Accent 3" w:semiHidden="0" w:uiPriority="68" w:unhideWhenUsed="0"/>
+    <w:lsdException w:name="Medium Grid 3 Accent 3" w:semiHidden="0" w:uiPriority="69" w:unhideWhenUsed="0"/>
+    <w:lsdException w:name="Dark List Accent 3" w:semiHidden="0" w:uiPriority="70" w:unhideWhenUsed="0"/>
+    <w:lsdException w:name="Colorful Shading Accent 3" w:semiHidden="0" w:uiPriority="71" w:unhideWhenUsed="0"/>
+    <w:lsdException w:name="Colorful List Accent 3" w:semiHidden="0" w:uiPriority="72" w:unhideWhenUsed="0"/>
+    <w:lsdException w:name="Colorful Grid Accent 3" w:semiHidden="0" w:uiPriority="73" w:unhideWhenUsed="0"/>
+    <w:lsdException w:name="Light Shading Accent 4" w:semiHidden="0" w:uiPriority="60" w:unhideWhenUsed="0"/>
+    <w:lsdException w:name="Light List Accent 4" w:semiHidden="0" w:uiPriority="61" w:unhideWhenUsed="0"/>
+    <w:lsdException w:name="Light Grid Accent 4" w:semiHidden="0" w:uiPriority="62" w:unhideWhenUsed="0"/>
+    <w:lsdException w:name="Medium Shading 1 Accent 4" w:semiHidden="0" w:uiPriority="63" w:unhideWhenUsed="0"/>
+    <w:lsdException w:name="Medium Shading 2 Accent 4" w:semiHidden="0" w:uiPriority="64" w:unhideWhenUsed="0"/>
+    <w:lsdException w:name="Medium List 1 Accent 4" w:semiHidden="0" w:uiPriority="65" w:unhideWhenUsed="0"/>
+    <w:lsdException w:name="Medium List 2 Accent 4" w:semiHidden="0" w:uiPriority="66" w:unhideWhenUsed="0"/>
+    <w:lsdException w:name="Medium Grid 1 Accent 4" w:semiHidden="0" w:uiPriority="67" w:unhideWhenUsed="0"/>
+    <w:lsdException w:name="Medium Grid 2 Accent 4" w:semiHidden="0" w:uiPriority="68" w:unhideWhenUsed="0"/>
+    <w:lsdException w:name="Medium Grid 3 Accent 4" w:semiHidden="0" w:uiPriority="69" w:unhideWhenUsed="0"/>
+    <w:lsdException w:name="Dark List Accent 4" w:semiHidden="0" w:uiPriority="70" w:unhideWhenUsed="0"/>
+    <w:lsdException w:name="Colorful Shading Accent 4" w:semiHidden="0" w:uiPriority="71" w:unhideWhenUsed="0"/>
+    <w:lsdException w:name="Colorful List Accent 4" w:semiHidden="0" w:uiPriority="72" w:unhideWhenUsed="0"/>
+    <w:lsdException w:name="Colorful Grid Accent 4" w:semiHidden="0" w:uiPriority="73" w:unhideWhenUsed="0"/>
+    <w:lsdException w:name="Light Shading Accent 5" w:semiHidden="0" w:uiPriority="60" w:unhideWhenUsed="0"/>
+    <w:lsdException w:name="Light List Accent 5" w:semiHidden="0" w:uiPriority="61" w:unhideWhenUsed="0"/>
+    <w:lsdException w:name="Light Grid Accent 5" w:semiHidden="0" w:uiPriority="62" w:unhideWhenUsed="0"/>
+    <w:lsdException w:name="Medium Shading 1 Accent 5" w:semiHidden="0" w:uiPriority="63" w:unhideWhenUsed="0"/>
+    <w:lsdException w:name="Medium Shading 2 Accent 5" w:semiHidden="0" w:uiPriority="64" w:unhideWhenUsed="0"/>
+    <w:lsdException w:name="Medium List 1 Accent 5" w:semiHidden="0" w:uiPriority="65" w:unhideWhenUsed="0"/>
+    <w:lsdException w:name="Medium List 2 Accent 5" w:semiHidden="0" w:uiPriority="66" w:unhideWhenUsed="0"/>
+    <w:lsdException w:name="Medium Grid 1 Accent 5" w:semiHidden="0" w:uiPriority="67" w:unhideWhenUsed="0"/>
+    <w:lsdException w:name="Medium Grid 2 Accent 5" w:semiHidden="0" w:uiPriority="68" w:unhideWhenUsed="0"/>
+    <w:lsdException w:name="Medium Grid 3 Accent 5" w:semiHidden="0" w:uiPriority="69" w:unhideWhenUsed="0"/>
+    <w:lsdException w:name="Dark List Accent 5" w:semiHidden="0" w:uiPriority="70" w:unhideWhenUsed="0"/>
+    <w:lsdException w:name="Colorful Shading Accent 5" w:semiHidden="0" w:uiPriority="71" w:unhideWhenUsed="0"/>
+    <w:lsdException w:name="Colorful List Accent 5" w:semiHidden="0" w:uiPriority="72" w:unhideWhenUsed="0"/>
+    <w:lsdException w:name="Colorful Grid Accent 5" w:semiHidden="0" w:uiPriority="73" w:unhideWhenUsed="0"/>
+    <w:lsdException w:name="Light Shading Accent 6" w:semiHidden="0" w:uiPriority="60" w:unhideWhenUsed="0"/>
+    <w:lsdException w:name="Light List Accent 6" w:semiHidden="0" w:uiPriority="61" w:unhideWhenUsed="0"/>
+    <w:lsdException w:name="Light Grid Accent 6" w:semiHidden="0" w:uiPriority="62" w:unhideWhenUsed="0"/>
+    <w:lsdException w:name="Medium Shading 1 Accent 6" w:semiHidden="0" w:uiPriority="63" w:unhideWhenUsed="0"/>
+    <w:lsdException w:name="Medium Shading 2 Accent 6" w:semiHidden="0" w:uiPriority="64" w:unhideWhenUsed="0"/>
+    <w:lsdException w:name="Medium List 1 Accent 6" w:semiHidden="0" w:uiPriority="65" w:unhideWhenUsed="0"/>
+    <w:lsdException w:name="Medium List 2 Accent 6" w:semiHidden="0" w:uiPriority="66" w:unhideWhenUsed="0"/>
+    <w:lsdException w:name="Medium Grid 1 Accent 6" w:semiHidden="0" w:uiPriority="67" w:unhideWhenUsed="0"/>
+    <w:lsdException w:name="Medium Grid 2 Accent 6" w:semiHidden="0" w:uiPriority="68" w:unhideWhenUsed="0"/>
+    <w:lsdException w:name="Medium Grid 3 Accent 6" w:semiHidden="0" w:uiPriority="69" w:unhideWhenUsed="0"/>
+    <w:lsdException w:name="Dark List Accent 6" w:semiHidden="0" w:uiPriority="70" w:unhideWhenUsed="0"/>
+    <w:lsdException w:name="Colorful Shading Accent 6" w:semiHidden="0" w:uiPriority="71" w:unhideWhenUsed="0"/>
+    <w:lsdException w:name="Colorful List Accent 6" w:semiHidden="0" w:uiPriority="72" w:unhideWhenUsed="0"/>
+    <w:lsdException w:name="Colorful Grid Accent 6" w:semiHidden="0" w:uiPriority="73" w:unhideWhenUsed="0"/>
+    <w:lsdException w:name="Subtle Emphasis" w:semiHidden="0" w:uiPriority="19" w:unhideWhenUsed="0" w:qFormat="1"/>
+    <w:lsdException w:name="Intense Emphasis" w:semiHidden="0" w:uiPriority="21" w:unhideWhenUsed="0" w:qFormat="1"/>
+    <w:lsdException w:name="Subtle Reference" w:semiHidden="0" w:uiPriority="31" w:unhideWhenUsed="0" w:qFormat="1"/>
+    <w:lsdException w:name="Intense Reference" w:semiHidden="0" w:uiPriority="32" w:unhideWhenUsed="0" w:qFormat="1"/>
+    <w:lsdException w:name="Book Title" w:semiHidden="0" w:uiPriority="33" w:unhideWhenUsed="0" w:qFormat="1"/>
+    <w:lsdException w:name="Bibliography" w:uiPriority="37"/>
+    <w:lsdException w:name="TOC Heading" w:uiPriority="39" w:qFormat="1"/>
+  </w:latentStyles>
+  <w:style w:type="paragraph" w:default="1" w:styleId="Normal">
+    <w:name w:val="Normal"/>
+    <w:qFormat/>
+  </w:style>
+  <w:style w:type="character" w:default="1" w:styleId="DefaultParagraphFont">
+    <w:name w:val="Default Paragraph Font"/>
+    <w:uiPriority w:val="1"/>
+    <w:semiHidden/>
+    <w:unhideWhenUsed/>
+  </w:style>
+  <w:style w:type="table" w:default="1" w:styleId="TableNormal">
+    <w:name w:val="Normal Table"/>
+    <w:uiPriority w:val="99"/>
+    <w:semiHidden/>
+    <w:unhideWhenUsed/>
+    <w:tblPr>
+      <w:tblInd w:w="0" w:type="dxa"/>
+      <w:tblCellMar>
+        <w:top w:w="0" w:type="dxa"/>
+        <w:left w:w="108" w:type="dxa"/>
+        <w:bottom w:w="0" w:type="dxa"/>
+        <w:right w:w="108" w:type="dxa"/>
+      </w:tblCellMar>
+    </w:tblPr>
+  </w:style>
+  <w:style w:type="numbering" w:default="1" w:styleId="NoList">
+    <w:name w:val="No List"/>
+    <w:uiPriority w:val="99"/>
+    <w:semiHidden/>
+    <w:unhideWhenUsed/>
   </w:style>
 </w:styles>
 </file>

</xml_diff>

<commit_message>
Added Perl examples, changed Node.js and C# examples so they read input files from root Data folder
</commit_message>
<xml_diff>
--- a/Data/SampleWordDocument.docx
+++ b/Data/SampleWordDocument.docx
@@ -1,8 +1,7 @@
 
 <file path=word/document.xml><?xml version="1.0" encoding="utf-8"?>
-<w:document xmlns:wpc="http://schemas.microsoft.com/office/word/2010/wordprocessingCanvas" xmlns:mo="http://schemas.microsoft.com/office/mac/office/2008/main" xmlns:mc="http://schemas.openxmlformats.org/markup-compatibility/2006" xmlns:mv="urn:schemas-microsoft-com:mac:vml" xmlns:o="urn:schemas-microsoft-com:office:office" xmlns:r="http://schemas.openxmlformats.org/officeDocument/2006/relationships" xmlns:m="http://schemas.openxmlformats.org/officeDocument/2006/math" xmlns:v="urn:schemas-microsoft-com:vml" xmlns:wp14="http://schemas.microsoft.com/office/word/2010/wordprocessingDrawing" xmlns:wp="http://schemas.openxmlformats.org/drawingml/2006/wordprocessingDrawing" xmlns:w10="urn:schemas-microsoft-com:office:word" xmlns:w="http://schemas.openxmlformats.org/wordprocessingml/2006/main" xmlns:w14="http://schemas.microsoft.com/office/word/2010/wordml" xmlns:wpg="http://schemas.microsoft.com/office/word/2010/wordprocessingGroup" xmlns:wpi="http://schemas.microsoft.com/office/word/2010/wordprocessingInk" xmlns:wne="http://schemas.microsoft.com/office/word/2006/wordml" xmlns:wps="http://schemas.microsoft.com/office/word/2010/wordprocessingShape" mc:Ignorable="w14 wp14 mv">
+<w:document xmlns:ve="http://schemas.openxmlformats.org/markup-compatibility/2006" xmlns:o="urn:schemas-microsoft-com:office:office" xmlns:r="http://schemas.openxmlformats.org/officeDocument/2006/relationships" xmlns:m="http://schemas.openxmlformats.org/officeDocument/2006/math" xmlns:v="urn:schemas-microsoft-com:vml" xmlns:wp="http://schemas.openxmlformats.org/drawingml/2006/wordprocessingDrawing" xmlns:w10="urn:schemas-microsoft-com:office:word" xmlns:w="http://schemas.openxmlformats.org/wordprocessingml/2006/main" xmlns:wne="http://schemas.microsoft.com/office/word/2006/wordml">
   <w:body>
-    <w:bookmarkStart w:id="0" w:name="_Toc76372684"/>
     <w:p>
       <w:pPr>
         <w:pStyle w:val="Heading1"/>
@@ -12,259 +11,42 @@
           <w:szCs w:val="36"/>
         </w:rPr>
       </w:pPr>
+      <w:bookmarkStart w:id="0" w:name="_Toc76372684"/>
       <w:r>
         <w:rPr>
           <w:outline/>
           <w:sz w:val="36"/>
           <w:szCs w:val="36"/>
         </w:rPr>
-        <w:fldChar w:fldCharType="begin"/>
-      </w:r>
-      <w:r>
-        <w:rPr>
-          <w:outline/>
-          <w:sz w:val="36"/>
-          <w:szCs w:val="36"/>
-        </w:rPr>
-        <w:instrText xml:space="preserve"> INFO  \* MERGEFORMAT </w:instrText>
-      </w:r>
-      <w:r>
-        <w:rPr>
-          <w:outline/>
-          <w:sz w:val="36"/>
-          <w:szCs w:val="36"/>
-        </w:rPr>
-        <w:fldChar w:fldCharType="separate"/>
-      </w:r>
-      <w:r>
-        <w:rPr>
-          <w:b w:val="0"/>
-          <w:outline/>
-          <w:sz w:val="36"/>
-          <w:szCs w:val="36"/>
-        </w:rPr>
-        <w:t>Error! Unknown info keyword.</w:t>
-      </w:r>
-      <w:r>
-        <w:rPr>
-          <w:outline/>
-          <w:sz w:val="36"/>
-          <w:szCs w:val="36"/>
-        </w:rPr>
-        <w:fldChar w:fldCharType="end"/>
-      </w:r>
-    </w:p>
-    <w:p>
-      <w:pPr>
-        <w:pStyle w:val="Heading1"/>
-        <w:rPr>
-          <w:outline/>
-          <w:sz w:val="36"/>
-          <w:szCs w:val="36"/>
-        </w:rPr>
-      </w:pPr>
-      <w:r>
-        <w:rPr>
-          <w:outline/>
-          <w:sz w:val="36"/>
-          <w:szCs w:val="36"/>
-        </w:rPr>
-        <w:fldChar w:fldCharType="begin"/>
-      </w:r>
-      <w:r>
-        <w:rPr>
-          <w:outline/>
-          <w:sz w:val="36"/>
-          <w:szCs w:val="36"/>
-        </w:rPr>
-        <w:instrText xml:space="preserve"> CREATEDATE  \* MERGEFORMAT </w:instrText>
-      </w:r>
-      <w:r>
-        <w:rPr>
-          <w:outline/>
-          <w:sz w:val="36"/>
-          <w:szCs w:val="36"/>
-        </w:rPr>
-        <w:fldChar w:fldCharType="separate"/>
-      </w:r>
-      <w:r>
-        <w:rPr>
-          <w:outline/>
-          <w:noProof/>
-          <w:sz w:val="36"/>
-          <w:szCs w:val="36"/>
-        </w:rPr>
-        <w:t>06/05/15 5:33 PM</w:t>
-      </w:r>
-      <w:r>
-        <w:rPr>
-          <w:outline/>
-          <w:sz w:val="36"/>
-          <w:szCs w:val="36"/>
-        </w:rPr>
-        <w:fldChar w:fldCharType="end"/>
-      </w:r>
-    </w:p>
-    <w:p>
-      <w:r>
-        <w:fldChar w:fldCharType="begin"/>
-      </w:r>
-      <w:r>
-        <w:instrText xml:space="preserve"> USERADDRESS  \* MERGEFORMAT </w:instrText>
-      </w:r>
-      <w:r>
-        <w:fldChar w:fldCharType="end"/>
-      </w:r>
-      <w:fldSimple w:instr=" USERNAME  \* MERGEFORMAT ">
-        <w:r>
-          <w:rPr>
-            <w:noProof/>
-          </w:rPr>
-          <w:t>Muhammad Sohail Ismail</w:t>
-        </w:r>
-      </w:fldSimple>
-    </w:p>
-    <w:p>
-      <w:r>
-        <w:fldChar w:fldCharType="begin"/>
-      </w:r>
-      <w:r>
-        <w:instrText xml:space="preserve"> SYMBOL  \* MERGEFORMAT </w:instrText>
-      </w:r>
-      <w:r>
-        <w:fldChar w:fldCharType="end"/>
-      </w:r>
-      <w:r>
-        <w:t xml:space="preserve"> </w:t>
-      </w:r>
-    </w:p>
-    <w:p>
-      <w:pPr>
-        <w:pStyle w:val="Heading1"/>
-        <w:rPr>
-          <w:outline/>
-          <w:sz w:val="36"/>
-          <w:szCs w:val="36"/>
-        </w:rPr>
-      </w:pPr>
-      <w:r>
-        <w:rPr>
-          <w:outline/>
-          <w:sz w:val="36"/>
-          <w:szCs w:val="36"/>
-        </w:rPr>
         <w:t>Font Formatting</w:t>
       </w:r>
       <w:bookmarkEnd w:id="0"/>
     </w:p>
     <w:p>
       <w:r>
-        <w:rPr>
-          <w:noProof/>
-        </w:rPr>
-        <w:pict w14:anchorId="3BAAE860">
-          <v:shapetype id="_x0000_t156" coordsize="21600,21600" o:spt="156" adj="2809,10800" path="m@25@0c@26@3@27@1@28@0m@21@4c@22@5@23@6@24@4e">
-            <v:formulas>
-              <v:f eqn="val #0"/>
-              <v:f eqn="prod @0 41 9"/>
-              <v:f eqn="prod @0 23 9"/>
-              <v:f eqn="sum 0 0 @2"/>
-              <v:f eqn="sum 21600 0 #0"/>
-              <v:f eqn="sum 21600 0 @1"/>
-              <v:f eqn="sum 21600 0 @3"/>
-              <v:f eqn="sum #1 0 10800"/>
-              <v:f eqn="sum 21600 0 #1"/>
-              <v:f eqn="prod @8 2 3"/>
-              <v:f eqn="prod @8 4 3"/>
-              <v:f eqn="prod @8 2 1"/>
-              <v:f eqn="sum 21600 0 @9"/>
-              <v:f eqn="sum 21600 0 @10"/>
-              <v:f eqn="sum 21600 0 @11"/>
-              <v:f eqn="prod #1 2 3"/>
-              <v:f eqn="prod #1 4 3"/>
-              <v:f eqn="prod #1 2 1"/>
-              <v:f eqn="sum 21600 0 @15"/>
-              <v:f eqn="sum 21600 0 @16"/>
-              <v:f eqn="sum 21600 0 @17"/>
-              <v:f eqn="if @7 @14 0"/>
-              <v:f eqn="if @7 @13 @15"/>
-              <v:f eqn="if @7 @12 @16"/>
-              <v:f eqn="if @7 21600 @17"/>
-              <v:f eqn="if @7 0 @20"/>
-              <v:f eqn="if @7 @9 @19"/>
-              <v:f eqn="if @7 @10 @18"/>
-              <v:f eqn="if @7 @11 21600"/>
-              <v:f eqn="sum @24 0 @21"/>
-              <v:f eqn="sum @4 0 @0"/>
-              <v:f eqn="max @21 @25"/>
-              <v:f eqn="min @24 @28"/>
-              <v:f eqn="prod @0 2 1"/>
-              <v:f eqn="sum 21600 0 @33"/>
-              <v:f eqn="mid @26 @27"/>
-              <v:f eqn="mid @24 @28"/>
-              <v:f eqn="mid @22 @23"/>
-              <v:f eqn="mid @21 @25"/>
-            </v:formulas>
-            <v:path textpathok="t" o:connecttype="custom" o:connectlocs="@35,@0;@38,10800;@37,@4;@36,10800" o:connectangles="270,180,90,0"/>
-            <v:textpath on="t" fitshape="t" xscale="t"/>
-            <v:handles>
-              <v:h position="topLeft,#0" yrange="0,4459"/>
-              <v:h position="#1,bottomRight" xrange="8640,12960"/>
-            </v:handles>
-            <o:lock v:ext="edit" text="t" shapetype="t"/>
-          </v:shapetype>
-          <v:shape id="_x0000_s1035" type="#_x0000_t156" style="position:absolute;margin-left:-6pt;margin-top:6.3pt;width:223pt;height:44pt;z-index:251658240;mso-wrap-edited:f" wrapcoords="1454 -366 72 1098 -290 2196 -290 5491 218 11349 363 20501 5454 22698 14254 24162 15054 24162 18981 24162 19563 24162 21890 22698 22400 19037 22472 6955 21527 5857 17454 4393 10181 0 8654 -366 1454 -366" fillcolor="#eeece1" strokecolor="#1f497d" strokeweight="1.25pt">
-            <v:shadow on="t" color="#d8d8d8" offset=",1pt" offset2=",-2pt"/>
-            <v:textpath style="font-family:&quot;Calibri&quot;;font-weight:bold;v-text-kern:t" trim="t" fitpath="t" xscale="f" string="Your Text Here"/>
-            <w10:wrap type="tight"/>
-          </v:shape>
-        </w:pict>
+        <w:t>Simple text in Times New Roman 12 followed by an empty paragraph</w:t>
+      </w:r>
+      <w:r>
+        <w:rPr>
+          <w:vertAlign w:val="subscript"/>
+        </w:rPr>
+        <w:t>subscript</w:t>
+      </w:r>
+      <w:r>
+        <w:t xml:space="preserve"> and</w:t>
+      </w:r>
+      <w:r>
+        <w:rPr>
+          <w:vertAlign w:val="superscript"/>
+        </w:rPr>
+        <w:t>superscript</w:t>
+      </w:r>
+      <w:r>
+        <w:t>.</w:t>
       </w:r>
     </w:p>
     <w:p/>
     <w:p>
-      <w:r>
-        <w:t xml:space="preserve">Simple text in Times New Roman 12 followed by an empty </w:t>
-      </w:r>
-      <w:proofErr w:type="spellStart"/>
-      <w:r>
-        <w:t>paragraph</w:t>
-      </w:r>
-      <w:r>
-        <w:rPr>
-          <w:vertAlign w:val="subscript"/>
-        </w:rPr>
-        <w:t>subscript</w:t>
-      </w:r>
-      <w:proofErr w:type="spellEnd"/>
-      <w:r>
-        <w:t xml:space="preserve"> </w:t>
-      </w:r>
-      <w:commentRangeStart w:id="1"/>
-      <w:proofErr w:type="spellStart"/>
-      <w:r>
-        <w:t>and</w:t>
-      </w:r>
-      <w:r>
-        <w:rPr>
-          <w:vertAlign w:val="superscript"/>
-        </w:rPr>
-        <w:t>superscript</w:t>
-      </w:r>
-      <w:commentRangeEnd w:id="1"/>
-      <w:proofErr w:type="spellEnd"/>
-      <w:r>
-        <w:rPr>
-          <w:rStyle w:val="CommentReference"/>
-        </w:rPr>
-        <w:commentReference w:id="1"/>
-      </w:r>
-      <w:r>
-        <w:t>.</w:t>
-      </w:r>
-    </w:p>
-    <w:p/>
-    <w:p>
       <w:pPr>
         <w:rPr>
           <w:rFonts w:ascii="Arial" w:hAnsi="Arial" w:cs="Arial"/>
@@ -274,15 +56,7 @@
         <w:rPr>
           <w:rFonts w:ascii="Arial" w:hAnsi="Arial" w:cs="Arial"/>
         </w:rPr>
-        <w:t>Various character</w:t>
-      </w:r>
-      <w:bookmarkStart w:id="2" w:name="_GoBack"/>
-      <w:bookmarkEnd w:id="2"/>
-      <w:r>
-        <w:rPr>
-          <w:rFonts w:ascii="Arial" w:hAnsi="Arial" w:cs="Arial"/>
-        </w:rPr>
-        <w:t xml:space="preserve">s: ‘ “ &amp; &lt; </w:t>
+        <w:t xml:space="preserve">Various characters: ‘ “ &amp; &lt; </w:t>
       </w:r>
       <w:r>
         <w:rPr>
@@ -454,11 +228,7 @@
         <w:t>colors</w:t>
       </w:r>
       <w:r>
-        <w:t xml:space="preserve">. </w:t>
-      </w:r>
-      <w:proofErr w:type="gramStart"/>
-      <w:r>
-        <w:t xml:space="preserve">Very different sizes and </w:t>
+        <w:t xml:space="preserve">. Very different sizes and </w:t>
       </w:r>
       <w:r>
         <w:rPr>
@@ -504,19 +274,7 @@
         <w:t>strikethrough</w:t>
       </w:r>
       <w:r>
-        <w:t>.</w:t>
-      </w:r>
-      <w:proofErr w:type="gramEnd"/>
-      <w:r>
-        <w:t xml:space="preserve"> Make sure that the lines wrapped in the same way in Word and in </w:t>
-      </w:r>
-      <w:proofErr w:type="spellStart"/>
-      <w:r>
-        <w:t>Pdf</w:t>
-      </w:r>
-      <w:proofErr w:type="spellEnd"/>
-      <w:r>
-        <w:t>.</w:t>
+        <w:t>. Make sure that the lines wrapped in the same way in Word and in Pdf.</w:t>
       </w:r>
     </w:p>
     <w:p/>
@@ -579,7 +337,7 @@
           <w:szCs w:val="36"/>
         </w:rPr>
       </w:pPr>
-      <w:bookmarkStart w:id="3" w:name="_Toc76372685"/>
+      <w:bookmarkStart w:id="1" w:name="_Toc76372685"/>
       <w:r>
         <w:rPr>
           <w:sz w:val="36"/>
@@ -587,7 +345,7 @@
         </w:rPr>
         <w:t>Paragraph Formatting</w:t>
       </w:r>
-      <w:bookmarkEnd w:id="3"/>
+      <w:bookmarkEnd w:id="1"/>
     </w:p>
     <w:p>
       <w:pPr>
@@ -616,13 +374,8 @@
         <w:shd w:val="clear" w:color="auto" w:fill="CCFFCC"/>
         <w:jc w:val="right"/>
       </w:pPr>
-      <w:proofErr w:type="gramStart"/>
-      <w:r>
-        <w:t>Right aligned</w:t>
-      </w:r>
-      <w:proofErr w:type="gramEnd"/>
-      <w:r>
-        <w:t xml:space="preserve"> paragraphs must be right aligned properly.</w:t>
+      <w:r>
+        <w:t>Right aligned paragraphs must be right aligned properly.</w:t>
       </w:r>
     </w:p>
     <w:p>
@@ -630,24 +383,12 @@
         <w:shd w:val="clear" w:color="auto" w:fill="99CCFF"/>
         <w:jc w:val="right"/>
       </w:pPr>
-      <w:proofErr w:type="gramStart"/>
-      <w:r>
-        <w:t>Right aligned</w:t>
-      </w:r>
-      <w:proofErr w:type="gramEnd"/>
-      <w:r>
-        <w:t xml:space="preserve"> paragraph with line break works well.</w:t>
+      <w:r>
+        <w:t>Right aligned paragraph with line break works well.</w:t>
       </w:r>
       <w:r>
         <w:br/>
-      </w:r>
-      <w:proofErr w:type="gramStart"/>
-      <w:r>
-        <w:t>Right aligned</w:t>
-      </w:r>
-      <w:proofErr w:type="gramEnd"/>
-      <w:r>
-        <w:t xml:space="preserve"> paragraph with line break works well.</w:t>
+        <w:t>Right aligned paragraph with line break works well.</w:t>
       </w:r>
     </w:p>
     <w:p>
@@ -671,19 +412,11 @@
           <w:spacing w:val="-20"/>
         </w:rPr>
       </w:pPr>
-      <w:proofErr w:type="gramStart"/>
       <w:r>
         <w:rPr>
           <w:spacing w:val="-20"/>
         </w:rPr>
-        <w:t>Right aligned</w:t>
-      </w:r>
-      <w:proofErr w:type="gramEnd"/>
-      <w:r>
-        <w:rPr>
-          <w:spacing w:val="-20"/>
-        </w:rPr>
-        <w:t xml:space="preserve"> condensed text ha</w:t>
+        <w:t>Right aligned condensed text ha</w:t>
       </w:r>
       <w:r>
         <w:rPr>
@@ -706,19 +439,11 @@
           <w:spacing w:val="20"/>
         </w:rPr>
       </w:pPr>
-      <w:proofErr w:type="gramStart"/>
       <w:r>
         <w:rPr>
           <w:spacing w:val="20"/>
         </w:rPr>
-        <w:t>Right aligned</w:t>
-      </w:r>
-      <w:proofErr w:type="gramEnd"/>
-      <w:r>
-        <w:rPr>
-          <w:spacing w:val="20"/>
-        </w:rPr>
-        <w:t xml:space="preserve"> expanded text ha</w:t>
+        <w:t>Right aligned expanded text ha</w:t>
       </w:r>
       <w:r>
         <w:rPr>
@@ -756,21 +481,8 @@
       <w:pPr>
         <w:spacing w:before="480"/>
       </w:pPr>
-      <w:proofErr w:type="spellStart"/>
-      <w:r>
-        <w:t>Aspose</w:t>
-      </w:r>
-      <w:proofErr w:type="spellEnd"/>
-      <w:r>
-        <w:t xml:space="preserve"> for Cloud is a cloud-based document generation, conversion and automation platform for developers. </w:t>
-      </w:r>
-      <w:proofErr w:type="spellStart"/>
-      <w:r>
-        <w:t>Aspose</w:t>
-      </w:r>
-      <w:proofErr w:type="spellEnd"/>
-      <w:r>
-        <w:t xml:space="preserve"> for Cloud’s REST APIs give developers on all platforms total control over documents and file formats. It interoperates seamlessly with other cloud services.</w:t>
+      <w:r>
+        <w:t>Aspose for Cloud is a cloud-based document generation, conversion and automation platform for developers. Aspose for Cloud’s REST APIs give developers on all platforms total control over documents and file formats. It interoperates seamlessly with other cloud services.</w:t>
       </w:r>
     </w:p>
     <w:p>
@@ -778,7 +490,6 @@
         <w:spacing w:before="480"/>
       </w:pPr>
       <w:r>
-        <w:lastRenderedPageBreak/>
         <w:t>There are 24 points above, but the gap between this and previous paragraph is only 24.</w:t>
       </w:r>
     </w:p>
@@ -795,15 +506,7 @@
         <w:t xml:space="preserve"> </w:t>
       </w:r>
       <w:r>
-        <w:t xml:space="preserve">It also </w:t>
-      </w:r>
-      <w:proofErr w:type="gramStart"/>
-      <w:r>
-        <w:t>have</w:t>
-      </w:r>
-      <w:proofErr w:type="gramEnd"/>
-      <w:r>
-        <w:t xml:space="preserve"> 0.5” for the first line.</w:t>
+        <w:t>It also have 0.5” for the first line.</w:t>
       </w:r>
     </w:p>
     <w:p>
@@ -848,15 +551,7 @@
       </w:pPr>
       <w:r>
         <w:br w:type="page"/>
-      </w:r>
-      <w:proofErr w:type="gramStart"/>
-      <w:r>
-        <w:lastRenderedPageBreak/>
-        <w:t>and</w:t>
-      </w:r>
-      <w:proofErr w:type="gramEnd"/>
-      <w:r>
-        <w:t xml:space="preserve"> centered. It actually creates two paragraphs.</w:t>
+        <w:t>and centered. It actually creates two paragraphs.</w:t>
       </w:r>
     </w:p>
     <w:p>
@@ -876,7 +571,6 @@
       <w:r>
         <w:t xml:space="preserve"> </w:t>
       </w:r>
-      <w:proofErr w:type="gramStart"/>
       <w:r>
         <w:rPr>
           <w:sz w:val="40"/>
@@ -922,7 +616,6 @@
       <w:r>
         <w:t xml:space="preserve"> (20, 22, 24, 26, 28, 30).</w:t>
       </w:r>
-      <w:proofErr w:type="gramEnd"/>
     </w:p>
     <w:p>
       <w:pPr>
@@ -949,7 +642,6 @@
         </w:sectPr>
       </w:pPr>
       <w:r>
-        <w:lastRenderedPageBreak/>
         <w:t>This line is in the new section. Next here is an empty section.</w:t>
       </w:r>
     </w:p>
@@ -966,7 +658,6 @@
     </w:p>
     <w:p>
       <w:r>
-        <w:lastRenderedPageBreak/>
         <w:t>This line is in the fourth section.</w:t>
       </w:r>
     </w:p>
@@ -974,7 +665,7 @@
       <w:pPr>
         <w:pStyle w:val="Heading1"/>
       </w:pPr>
-      <w:bookmarkStart w:id="4" w:name="_Toc76372686"/>
+      <w:bookmarkStart w:id="2" w:name="_Toc76372686"/>
       <w:r>
         <w:t>Paragraph Justify</w:t>
       </w:r>
@@ -1011,7 +702,7 @@
       <w:r>
         <w:t>Non-English Characters</w:t>
       </w:r>
-      <w:bookmarkEnd w:id="4"/>
+      <w:bookmarkEnd w:id="2"/>
     </w:p>
     <w:p>
       <w:r>
@@ -1083,14 +774,12 @@
       <w:r>
         <w:t xml:space="preserve"> </w:t>
       </w:r>
-      <w:proofErr w:type="spellStart"/>
       <w:r>
         <w:rPr>
           <w:lang w:val="ru-RU"/>
         </w:rPr>
         <w:t>русски</w:t>
       </w:r>
-      <w:proofErr w:type="spellEnd"/>
       <w:r>
         <w:t>.</w:t>
       </w:r>
@@ -1099,11 +788,11 @@
       <w:pPr>
         <w:pStyle w:val="Heading1"/>
       </w:pPr>
-      <w:bookmarkStart w:id="5" w:name="_Toc76372687"/>
+      <w:bookmarkStart w:id="3" w:name="_Toc76372687"/>
       <w:r>
         <w:t>Tables</w:t>
       </w:r>
-      <w:bookmarkEnd w:id="5"/>
+      <w:bookmarkEnd w:id="3"/>
     </w:p>
     <w:tbl>
       <w:tblPr>
@@ -1116,7 +805,7 @@
           <w:insideH w:val="single" w:sz="4" w:space="0" w:color="auto"/>
           <w:insideV w:val="single" w:sz="4" w:space="0" w:color="auto"/>
         </w:tblBorders>
-        <w:tblLook w:val="01E0" w:firstRow="1" w:lastRow="1" w:firstColumn="1" w:lastColumn="1" w:noHBand="0" w:noVBand="0"/>
+        <w:tblLook w:val="01E0"/>
       </w:tblPr>
       <w:tblGrid>
         <w:gridCol w:w="2871"/>
@@ -1204,15 +893,7 @@
             </w:r>
             <w:r>
               <w:br/>
-              <w:t xml:space="preserve">and </w:t>
-            </w:r>
-            <w:proofErr w:type="spellStart"/>
-            <w:r>
-              <w:t>coloured</w:t>
-            </w:r>
-            <w:proofErr w:type="spellEnd"/>
-            <w:r>
-              <w:t xml:space="preserve"> border.</w:t>
+              <w:t>and coloured border.</w:t>
             </w:r>
           </w:p>
         </w:tc>
@@ -1287,7 +968,7 @@
           <w:insideH w:val="single" w:sz="4" w:space="0" w:color="auto"/>
           <w:insideV w:val="single" w:sz="4" w:space="0" w:color="auto"/>
         </w:tblBorders>
-        <w:tblLook w:val="01E0" w:firstRow="1" w:lastRow="1" w:firstColumn="1" w:lastColumn="1" w:noHBand="0" w:noVBand="0"/>
+        <w:tblLook w:val="01E0"/>
       </w:tblPr>
       <w:tblGrid>
         <w:gridCol w:w="8525"/>
@@ -1356,7 +1037,7 @@
           <w:insideH w:val="single" w:sz="6" w:space="0" w:color="auto"/>
           <w:insideV w:val="single" w:sz="2" w:space="0" w:color="FF0000"/>
         </w:tblBorders>
-        <w:tblLook w:val="01E0" w:firstRow="1" w:lastRow="1" w:firstColumn="1" w:lastColumn="1" w:noHBand="0" w:noVBand="0"/>
+        <w:tblLook w:val="01E0"/>
       </w:tblPr>
       <w:tblGrid>
         <w:gridCol w:w="1992"/>
@@ -1442,7 +1123,6 @@
           <w:b/>
         </w:rPr>
       </w:pPr>
-      <w:proofErr w:type="gramStart"/>
       <w:r>
         <w:rPr>
           <w:b/>
@@ -1467,7 +1147,6 @@
         </w:rPr>
         <w:t>.</w:t>
       </w:r>
-      <w:proofErr w:type="gramEnd"/>
     </w:p>
     <w:tbl>
       <w:tblPr>
@@ -1480,7 +1159,7 @@
           <w:insideH w:val="single" w:sz="4" w:space="0" w:color="auto"/>
           <w:insideV w:val="single" w:sz="4" w:space="0" w:color="auto"/>
         </w:tblBorders>
-        <w:tblLook w:val="01E0" w:firstRow="1" w:lastRow="1" w:firstColumn="1" w:lastColumn="1" w:noHBand="0" w:noVBand="0"/>
+        <w:tblLook w:val="01E0"/>
       </w:tblPr>
       <w:tblGrid>
         <w:gridCol w:w="3888"/>
@@ -1555,7 +1234,7 @@
           <w:insideH w:val="single" w:sz="4" w:space="0" w:color="auto"/>
           <w:insideV w:val="single" w:sz="4" w:space="0" w:color="auto"/>
         </w:tblBorders>
-        <w:tblLook w:val="01E0" w:firstRow="1" w:lastRow="1" w:firstColumn="1" w:lastColumn="1" w:noHBand="0" w:noVBand="0"/>
+        <w:tblLook w:val="01E0"/>
       </w:tblPr>
       <w:tblGrid>
         <w:gridCol w:w="1486"/>
@@ -1599,7 +1278,7 @@
                 <w:insideH w:val="single" w:sz="4" w:space="0" w:color="auto"/>
                 <w:insideV w:val="single" w:sz="4" w:space="0" w:color="auto"/>
               </w:tblBorders>
-              <w:tblLook w:val="01E0" w:firstRow="1" w:lastRow="1" w:firstColumn="1" w:lastColumn="1" w:noHBand="0" w:noVBand="0"/>
+              <w:tblLook w:val="01E0"/>
             </w:tblPr>
             <w:tblGrid>
               <w:gridCol w:w="2160"/>
@@ -1704,17 +1383,16 @@
           <w:docGrid w:linePitch="360"/>
         </w:sectPr>
       </w:pPr>
-      <w:bookmarkStart w:id="6" w:name="_Toc76372688"/>
+      <w:bookmarkStart w:id="4" w:name="_Toc76372688"/>
     </w:p>
     <w:p>
       <w:pPr>
         <w:pStyle w:val="Heading1"/>
       </w:pPr>
       <w:r>
-        <w:lastRenderedPageBreak/>
         <w:t>Lists</w:t>
       </w:r>
-      <w:bookmarkEnd w:id="6"/>
+      <w:bookmarkEnd w:id="4"/>
     </w:p>
     <w:p>
       <w:pPr>
@@ -1881,7 +1559,7 @@
           <w:docGrid w:linePitch="360"/>
         </w:sectPr>
       </w:pPr>
-      <w:bookmarkStart w:id="7" w:name="_Toc76372689"/>
+      <w:bookmarkStart w:id="5" w:name="_Toc76372689"/>
     </w:p>
     <w:p>
       <w:pPr>
@@ -1889,10 +1567,9 @@
         <w:pageBreakBefore/>
       </w:pPr>
       <w:r>
-        <w:lastRenderedPageBreak/>
         <w:t>Images</w:t>
       </w:r>
-      <w:bookmarkEnd w:id="7"/>
+      <w:bookmarkEnd w:id="5"/>
     </w:p>
     <w:p>
       <w:r>
@@ -1904,7 +1581,7 @@
         <w:rPr>
           <w:noProof/>
         </w:rPr>
-        <w:pict w14:anchorId="64A142DD">
+        <w:pict>
           <v:oval id="_x0000_s1026" style="position:absolute;margin-left:342pt;margin-top:-11.2pt;width:108pt;height:1in;z-index:251657216" fillcolor="#9cf">
             <v:fill opacity="31457f"/>
             <v:textbox style="mso-next-textbox:#_x0000_s1026" inset=",21.6pt">
@@ -1935,7 +1612,7 @@
         <w:rPr>
           <w:noProof/>
         </w:rPr>
-        <w:pict w14:anchorId="198F01DD">
+        <w:pict>
           <v:shapetype id="_x0000_t75" coordsize="21600,21600" o:spt="75" o:preferrelative="t" path="m@4@5l@4@11@9@11@9@5xe" filled="f" stroked="f">
             <v:stroke joinstyle="miter"/>
             <v:formulas>
@@ -1956,7 +1633,7 @@
             <o:lock v:ext="edit" aspectratio="t"/>
           </v:shapetype>
           <v:shape id="_x0000_s1027" type="#_x0000_t75" style="position:absolute;margin-left:486pt;margin-top:26.95pt;width:101.25pt;height:101.25pt;z-index:-251660288;mso-position-horizontal-relative:page;mso-position-vertical-relative:page" stroked="t">
-            <v:imagedata r:id="rId9" o:title=""/>
+            <v:imagedata r:id="rId7" o:title=""/>
             <w10:wrap anchorx="page" anchory="page"/>
           </v:shape>
         </w:pict>
@@ -1973,45 +1650,40 @@
     </w:p>
     <w:p>
       <w:r>
-        <w:pict w14:anchorId="1E472C24">
-          <v:shape id="_x0000_i1025" type="#_x0000_t75" style="width:263pt;height:135pt">
+        <w:pict>
+          <v:shape id="_x0000_i1025" type="#_x0000_t75" style="width:262.5pt;height:135pt">
+            <v:imagedata r:id="rId8" o:title=""/>
+          </v:shape>
+        </w:pict>
+      </w:r>
+    </w:p>
+    <w:p/>
+    <w:p>
+      <w:r>
+        <w:t xml:space="preserve">Inline GIF scaled 50% and WMF scaled 25% in a paragraph. This text is before the image and </w:t>
+      </w:r>
+      <w:r>
+        <w:pict>
+          <v:shape id="_x0000_i1026" type="#_x0000_t75" style="width:101.25pt;height:101.25pt">
+            <v:imagedata r:id="rId9" o:title=""/>
+          </v:shape>
+        </w:pict>
+      </w:r>
+      <w:r>
+        <w:pict>
+          <v:shape id="_x0000_i1027" type="#_x0000_t75" style="width:132pt;height:95.25pt">
             <v:imagedata r:id="rId10" o:title=""/>
           </v:shape>
         </w:pict>
       </w:r>
+      <w:r>
+        <w:t xml:space="preserve"> this text is after the image.</w:t>
+      </w:r>
     </w:p>
     <w:p/>
     <w:p>
       <w:r>
-        <w:t xml:space="preserve">Inline GIF scaled 50% and WMF scaled 25% in a paragraph. This text is before the image and </w:t>
-      </w:r>
-      <w:r>
-        <w:pict w14:anchorId="2B75250A">
-          <v:shape id="_x0000_i1026" type="#_x0000_t75" style="width:101pt;height:101pt">
-            <v:imagedata r:id="rId11" o:title=""/>
-          </v:shape>
-        </w:pict>
-      </w:r>
-      <w:r>
-        <w:pict w14:anchorId="481AC0CE">
-          <v:shape id="_x0000_i1027" type="#_x0000_t75" style="width:132pt;height:95pt">
-            <v:imagedata r:id="rId12" o:title=""/>
-          </v:shape>
-        </w:pict>
-      </w:r>
-      <w:r>
-        <w:t xml:space="preserve"> this text is after the image.</w:t>
-      </w:r>
-    </w:p>
-    <w:p/>
-    <w:p>
-      <w:proofErr w:type="gramStart"/>
-      <w:r>
-        <w:t>Images in a table.</w:t>
-      </w:r>
-      <w:proofErr w:type="gramEnd"/>
-      <w:r>
-        <w:t xml:space="preserve"> Left and right aligned.</w:t>
+        <w:t>Images in a table. Left and right aligned.</w:t>
       </w:r>
     </w:p>
     <w:tbl>
@@ -2025,7 +1697,7 @@
           <w:insideH w:val="single" w:sz="4" w:space="0" w:color="auto"/>
           <w:insideV w:val="single" w:sz="4" w:space="0" w:color="auto"/>
         </w:tblBorders>
-        <w:tblLook w:val="01E0" w:firstRow="1" w:lastRow="1" w:firstColumn="1" w:lastColumn="1" w:noHBand="0" w:noVBand="0"/>
+        <w:tblLook w:val="01E0"/>
       </w:tblPr>
       <w:tblGrid>
         <w:gridCol w:w="4263"/>
@@ -2038,9 +1710,9 @@
           </w:tcPr>
           <w:p>
             <w:r>
-              <w:pict w14:anchorId="45638650">
-                <v:shape id="_x0000_i1028" type="#_x0000_t75" style="width:113pt;height:60pt">
-                  <v:imagedata r:id="rId13" o:title=""/>
+              <w:pict>
+                <v:shape id="_x0000_i1028" type="#_x0000_t75" style="width:112.5pt;height:60pt">
+                  <v:imagedata r:id="rId11" o:title=""/>
                 </v:shape>
               </w:pict>
             </w:r>
@@ -2055,9 +1727,9 @@
               <w:jc w:val="right"/>
             </w:pPr>
             <w:r>
-              <w:pict w14:anchorId="16247EFC">
-                <v:shape id="_x0000_i1029" type="#_x0000_t75" style="width:113pt;height:60pt">
-                  <v:imagedata r:id="rId14" o:title=""/>
+              <w:pict>
+                <v:shape id="_x0000_i1029" type="#_x0000_t75" style="width:112.5pt;height:60pt">
+                  <v:imagedata r:id="rId12" o:title=""/>
                 </v:shape>
               </w:pict>
             </w:r>
@@ -2071,12 +1743,17 @@
         <w:t xml:space="preserve">Inline text box </w:t>
       </w:r>
       <w:r>
-        <w:pict w14:anchorId="523DC3E2">
-          <v:shapetype id="_x0000_t202" coordsize="21600,21600" o:spt="202" path="m0,0l0,21600,21600,21600,21600,0xe">
+        <w:rPr>
+          <w:noProof/>
+        </w:rPr>
+      </w:r>
+      <w:r>
+        <w:pict>
+          <v:shapetype id="_x0000_t202" coordsize="21600,21600" o:spt="202" path="m,l,21600r21600,l21600,xe">
             <v:stroke joinstyle="miter"/>
             <v:path gradientshapeok="t" o:connecttype="rect"/>
           </v:shapetype>
-          <v:shape id="_x0000_s1028" type="#_x0000_t202" style="width:97.5pt;height:23.1pt;mso-left-percent:-10001;mso-top-percent:-10001;mso-position-horizontal:absolute;mso-position-horizontal-relative:char;mso-position-vertical:absolute;mso-position-vertical-relative:line;mso-left-percent:-10001;mso-top-percent:-10001">
+          <v:shape id="_x0000_s1028" type="#_x0000_t202" style="width:97.5pt;height:23.1pt;mso-position-horizontal-relative:char;mso-position-vertical-relative:line">
             <v:textbox style="mso-next-textbox:#_x0000_s1028">
               <w:txbxContent>
                 <w:p>
@@ -2103,7 +1780,6 @@
                 </w:p>
               </w:txbxContent>
             </v:textbox>
-            <w10:wrap type="none"/>
             <w10:anchorlock/>
           </v:shape>
         </w:pict>
@@ -2112,9 +1788,13 @@
         <w:t xml:space="preserve"> is here and inline ellipse </w:t>
       </w:r>
       <w:r>
-        <w:pict w14:anchorId="125B4A24">
-          <v:oval id="_x0000_s1029" style="width:1in;height:21.85pt;mso-left-percent:-10001;mso-top-percent:-10001;mso-position-horizontal:absolute;mso-position-horizontal-relative:char;mso-position-vertical:absolute;mso-position-vertical-relative:line;mso-left-percent:-10001;mso-top-percent:-10001">
-            <w10:wrap type="none"/>
+        <w:rPr>
+          <w:noProof/>
+        </w:rPr>
+      </w:r>
+      <w:r>
+        <w:pict>
+          <v:oval id="_x0000_s1029" style="width:1in;height:21.85pt;mso-position-horizontal-relative:char;mso-position-vertical-relative:line">
             <w10:anchorlock/>
           </v:oval>
         </w:pict>
@@ -2136,7 +1816,6 @@
     </w:p>
     <w:p>
       <w:r>
-        <w:lastRenderedPageBreak/>
         <w:t>New section that starts from a new page is here.</w:t>
       </w:r>
     </w:p>
@@ -2149,11 +1828,11 @@
       <w:pPr>
         <w:pStyle w:val="Heading1"/>
       </w:pPr>
-      <w:bookmarkStart w:id="8" w:name="_Toc76372690"/>
+      <w:bookmarkStart w:id="6" w:name="_Toc76372690"/>
       <w:r>
         <w:t>Fields</w:t>
       </w:r>
-      <w:bookmarkEnd w:id="8"/>
+      <w:bookmarkEnd w:id="6"/>
     </w:p>
     <w:p>
       <w:r>
@@ -2172,35 +1851,22 @@
       <w:r>
         <w:t xml:space="preserve">Page number </w:t>
       </w:r>
-      <w:r>
-        <w:fldChar w:fldCharType="begin"/>
-      </w:r>
-      <w:r>
-        <w:instrText xml:space="preserve"> PAGE   \* MERGEFORMAT </w:instrText>
-      </w:r>
-      <w:r>
-        <w:fldChar w:fldCharType="separate"/>
-      </w:r>
-      <w:r>
-        <w:rPr>
-          <w:noProof/>
-        </w:rPr>
-        <w:t>5</w:t>
-      </w:r>
-      <w:r>
-        <w:rPr>
-          <w:noProof/>
-        </w:rPr>
-        <w:fldChar w:fldCharType="end"/>
-      </w:r>
-    </w:p>
-    <w:p>
-      <w:bookmarkStart w:id="9" w:name="aspose"/>
-      <w:bookmarkEnd w:id="9"/>
+      <w:fldSimple w:instr=" PAGE   \* MERGEFORMAT ">
+        <w:r>
+          <w:rPr>
+            <w:noProof/>
+          </w:rPr>
+          <w:t>5</w:t>
+        </w:r>
+      </w:fldSimple>
+    </w:p>
+    <w:p>
+      <w:bookmarkStart w:id="7" w:name="aspose"/>
+      <w:bookmarkEnd w:id="7"/>
       <w:r>
         <w:t xml:space="preserve">Hyperlink </w:t>
       </w:r>
-      <w:hyperlink r:id="rId15" w:history="1">
+      <w:hyperlink r:id="rId13" w:history="1">
         <w:r>
           <w:rPr>
             <w:rStyle w:val="Hyperlink"/>
@@ -2266,14 +1932,80 @@
         <w:r>
           <w:rPr>
             <w:noProof/>
+          </w:rPr>
+        </w:r>
+        <w:r>
+          <w:rPr>
+            <w:noProof/>
             <w:webHidden/>
           </w:rPr>
+          <w:fldChar w:fldCharType="separate"/>
         </w:r>
         <w:r>
           <w:rPr>
             <w:noProof/>
             <w:webHidden/>
           </w:rPr>
+          <w:t>1</w:t>
+        </w:r>
+        <w:r>
+          <w:rPr>
+            <w:noProof/>
+            <w:webHidden/>
+          </w:rPr>
+          <w:fldChar w:fldCharType="end"/>
+        </w:r>
+      </w:hyperlink>
+    </w:p>
+    <w:p>
+      <w:pPr>
+        <w:pStyle w:val="TOC1"/>
+        <w:tabs>
+          <w:tab w:val="right" w:leader="dot" w:pos="15960"/>
+        </w:tabs>
+        <w:rPr>
+          <w:noProof/>
+        </w:rPr>
+      </w:pPr>
+      <w:hyperlink w:anchor="_Toc76372685" w:history="1">
+        <w:r>
+          <w:rPr>
+            <w:rStyle w:val="Hyperlink"/>
+            <w:noProof/>
+          </w:rPr>
+          <w:t>Paragraph Formatting</w:t>
+        </w:r>
+        <w:r>
+          <w:rPr>
+            <w:noProof/>
+            <w:webHidden/>
+          </w:rPr>
+          <w:tab/>
+        </w:r>
+        <w:r>
+          <w:rPr>
+            <w:noProof/>
+            <w:webHidden/>
+          </w:rPr>
+          <w:fldChar w:fldCharType="begin"/>
+        </w:r>
+        <w:r>
+          <w:rPr>
+            <w:noProof/>
+            <w:webHidden/>
+          </w:rPr>
+          <w:instrText xml:space="preserve"> PAGEREF _Toc76372685 \h </w:instrText>
+        </w:r>
+        <w:r>
+          <w:rPr>
+            <w:noProof/>
+          </w:rPr>
+        </w:r>
+        <w:r>
+          <w:rPr>
+            <w:noProof/>
+            <w:webHidden/>
+          </w:rPr>
           <w:fldChar w:fldCharType="separate"/>
         </w:r>
         <w:r>
@@ -2302,13 +2034,13 @@
           <w:noProof/>
         </w:rPr>
       </w:pPr>
-      <w:hyperlink w:anchor="_Toc76372685" w:history="1">
+      <w:hyperlink w:anchor="_Toc76372686" w:history="1">
         <w:r>
           <w:rPr>
             <w:rStyle w:val="Hyperlink"/>
             <w:noProof/>
           </w:rPr>
-          <w:t>Paragraph Formatting</w:t>
+          <w:t>Non-English Characters</w:t>
         </w:r>
         <w:r>
           <w:rPr>
@@ -2329,19 +2061,85 @@
             <w:noProof/>
             <w:webHidden/>
           </w:rPr>
-          <w:instrText xml:space="preserve"> PAGEREF _Toc76372685 \h </w:instrText>
+          <w:instrText xml:space="preserve"> PAGEREF _Toc76372686 \h </w:instrText>
+        </w:r>
+        <w:r>
+          <w:rPr>
+            <w:noProof/>
+          </w:rPr>
         </w:r>
         <w:r>
           <w:rPr>
             <w:noProof/>
             <w:webHidden/>
           </w:rPr>
+          <w:fldChar w:fldCharType="separate"/>
         </w:r>
         <w:r>
           <w:rPr>
             <w:noProof/>
             <w:webHidden/>
           </w:rPr>
+          <w:t>3</w:t>
+        </w:r>
+        <w:r>
+          <w:rPr>
+            <w:noProof/>
+            <w:webHidden/>
+          </w:rPr>
+          <w:fldChar w:fldCharType="end"/>
+        </w:r>
+      </w:hyperlink>
+    </w:p>
+    <w:p>
+      <w:pPr>
+        <w:pStyle w:val="TOC1"/>
+        <w:tabs>
+          <w:tab w:val="right" w:leader="dot" w:pos="15960"/>
+        </w:tabs>
+        <w:rPr>
+          <w:noProof/>
+        </w:rPr>
+      </w:pPr>
+      <w:hyperlink w:anchor="_Toc76372687" w:history="1">
+        <w:r>
+          <w:rPr>
+            <w:rStyle w:val="Hyperlink"/>
+            <w:noProof/>
+          </w:rPr>
+          <w:t>Tables</w:t>
+        </w:r>
+        <w:r>
+          <w:rPr>
+            <w:noProof/>
+            <w:webHidden/>
+          </w:rPr>
+          <w:tab/>
+        </w:r>
+        <w:r>
+          <w:rPr>
+            <w:noProof/>
+            <w:webHidden/>
+          </w:rPr>
+          <w:fldChar w:fldCharType="begin"/>
+        </w:r>
+        <w:r>
+          <w:rPr>
+            <w:noProof/>
+            <w:webHidden/>
+          </w:rPr>
+          <w:instrText xml:space="preserve"> PAGEREF _Toc76372687 \h </w:instrText>
+        </w:r>
+        <w:r>
+          <w:rPr>
+            <w:noProof/>
+          </w:rPr>
+        </w:r>
+        <w:r>
+          <w:rPr>
+            <w:noProof/>
+            <w:webHidden/>
+          </w:rPr>
           <w:fldChar w:fldCharType="separate"/>
         </w:r>
         <w:r>
@@ -2349,7 +2147,7 @@
             <w:noProof/>
             <w:webHidden/>
           </w:rPr>
-          <w:t>1</w:t>
+          <w:t>3</w:t>
         </w:r>
         <w:r>
           <w:rPr>
@@ -2370,13 +2168,13 @@
           <w:noProof/>
         </w:rPr>
       </w:pPr>
-      <w:hyperlink w:anchor="_Toc76372686" w:history="1">
+      <w:hyperlink w:anchor="_Toc76372688" w:history="1">
         <w:r>
           <w:rPr>
             <w:rStyle w:val="Hyperlink"/>
             <w:noProof/>
           </w:rPr>
-          <w:t>Non-English Characters</w:t>
+          <w:t>Lists</w:t>
         </w:r>
         <w:r>
           <w:rPr>
@@ -2397,19 +2195,85 @@
             <w:noProof/>
             <w:webHidden/>
           </w:rPr>
-          <w:instrText xml:space="preserve"> PAGEREF _Toc76372686 \h </w:instrText>
+          <w:instrText xml:space="preserve"> PAGEREF _Toc76372688 \h </w:instrText>
+        </w:r>
+        <w:r>
+          <w:rPr>
+            <w:noProof/>
+          </w:rPr>
         </w:r>
         <w:r>
           <w:rPr>
             <w:noProof/>
             <w:webHidden/>
           </w:rPr>
+          <w:fldChar w:fldCharType="separate"/>
         </w:r>
         <w:r>
           <w:rPr>
             <w:noProof/>
             <w:webHidden/>
           </w:rPr>
+          <w:t>3</w:t>
+        </w:r>
+        <w:r>
+          <w:rPr>
+            <w:noProof/>
+            <w:webHidden/>
+          </w:rPr>
+          <w:fldChar w:fldCharType="end"/>
+        </w:r>
+      </w:hyperlink>
+    </w:p>
+    <w:p>
+      <w:pPr>
+        <w:pStyle w:val="TOC1"/>
+        <w:tabs>
+          <w:tab w:val="right" w:leader="dot" w:pos="15960"/>
+        </w:tabs>
+        <w:rPr>
+          <w:noProof/>
+        </w:rPr>
+      </w:pPr>
+      <w:hyperlink w:anchor="_Toc76372689" w:history="1">
+        <w:r>
+          <w:rPr>
+            <w:rStyle w:val="Hyperlink"/>
+            <w:noProof/>
+          </w:rPr>
+          <w:t>Images</w:t>
+        </w:r>
+        <w:r>
+          <w:rPr>
+            <w:noProof/>
+            <w:webHidden/>
+          </w:rPr>
+          <w:tab/>
+        </w:r>
+        <w:r>
+          <w:rPr>
+            <w:noProof/>
+            <w:webHidden/>
+          </w:rPr>
+          <w:fldChar w:fldCharType="begin"/>
+        </w:r>
+        <w:r>
+          <w:rPr>
+            <w:noProof/>
+            <w:webHidden/>
+          </w:rPr>
+          <w:instrText xml:space="preserve"> PAGEREF _Toc76372689 \h </w:instrText>
+        </w:r>
+        <w:r>
+          <w:rPr>
+            <w:noProof/>
+          </w:rPr>
+        </w:r>
+        <w:r>
+          <w:rPr>
+            <w:noProof/>
+            <w:webHidden/>
+          </w:rPr>
           <w:fldChar w:fldCharType="separate"/>
         </w:r>
         <w:r>
@@ -2438,13 +2302,22 @@
           <w:noProof/>
         </w:rPr>
       </w:pPr>
-      <w:hyperlink w:anchor="_Toc76372687" w:history="1">
+      <w:hyperlink w:anchor="_Toc76372690" w:history="1">
         <w:r>
           <w:rPr>
             <w:rStyle w:val="Hyperlink"/>
             <w:noProof/>
           </w:rPr>
-          <w:t>Tables</w:t>
+          <w:t>Fi</w:t>
+        </w:r>
+        <w:bookmarkStart w:id="8" w:name="Dropdown1"/>
+        <w:bookmarkEnd w:id="8"/>
+        <w:r>
+          <w:rPr>
+            <w:rStyle w:val="Hyperlink"/>
+            <w:noProof/>
+          </w:rPr>
+          <w:t>elds</w:t>
         </w:r>
         <w:r>
           <w:rPr>
@@ -2465,252 +2338,38 @@
             <w:noProof/>
             <w:webHidden/>
           </w:rPr>
-          <w:instrText xml:space="preserve"> PAGEREF _Toc76372687 \h </w:instrText>
+          <w:instrText xml:space="preserve"> PAGEREF _Toc76372690 \h </w:instrText>
+        </w:r>
+        <w:r>
+          <w:rPr>
+            <w:noProof/>
+          </w:rPr>
         </w:r>
         <w:r>
           <w:rPr>
             <w:noProof/>
             <w:webHidden/>
           </w:rPr>
+          <w:fldChar w:fldCharType="separate"/>
         </w:r>
         <w:r>
           <w:rPr>
             <w:noProof/>
             <w:webHidden/>
           </w:rPr>
-          <w:fldChar w:fldCharType="separate"/>
+          <w:t>3</w:t>
         </w:r>
         <w:r>
           <w:rPr>
             <w:noProof/>
             <w:webHidden/>
           </w:rPr>
-          <w:t>3</w:t>
-        </w:r>
-        <w:r>
-          <w:rPr>
-            <w:noProof/>
-            <w:webHidden/>
-          </w:rPr>
           <w:fldChar w:fldCharType="end"/>
         </w:r>
       </w:hyperlink>
     </w:p>
     <w:p>
       <w:pPr>
-        <w:pStyle w:val="TOC1"/>
-        <w:tabs>
-          <w:tab w:val="right" w:leader="dot" w:pos="15960"/>
-        </w:tabs>
-        <w:rPr>
-          <w:noProof/>
-        </w:rPr>
-      </w:pPr>
-      <w:hyperlink w:anchor="_Toc76372688" w:history="1">
-        <w:r>
-          <w:rPr>
-            <w:rStyle w:val="Hyperlink"/>
-            <w:noProof/>
-          </w:rPr>
-          <w:t>Lists</w:t>
-        </w:r>
-        <w:r>
-          <w:rPr>
-            <w:noProof/>
-            <w:webHidden/>
-          </w:rPr>
-          <w:tab/>
-        </w:r>
-        <w:r>
-          <w:rPr>
-            <w:noProof/>
-            <w:webHidden/>
-          </w:rPr>
-          <w:fldChar w:fldCharType="begin"/>
-        </w:r>
-        <w:r>
-          <w:rPr>
-            <w:noProof/>
-            <w:webHidden/>
-          </w:rPr>
-          <w:instrText xml:space="preserve"> PAGEREF _Toc76372688 \h </w:instrText>
-        </w:r>
-        <w:r>
-          <w:rPr>
-            <w:noProof/>
-            <w:webHidden/>
-          </w:rPr>
-        </w:r>
-        <w:r>
-          <w:rPr>
-            <w:noProof/>
-            <w:webHidden/>
-          </w:rPr>
-          <w:fldChar w:fldCharType="separate"/>
-        </w:r>
-        <w:r>
-          <w:rPr>
-            <w:noProof/>
-            <w:webHidden/>
-          </w:rPr>
-          <w:t>3</w:t>
-        </w:r>
-        <w:r>
-          <w:rPr>
-            <w:noProof/>
-            <w:webHidden/>
-          </w:rPr>
-          <w:fldChar w:fldCharType="end"/>
-        </w:r>
-      </w:hyperlink>
-    </w:p>
-    <w:p>
-      <w:pPr>
-        <w:pStyle w:val="TOC1"/>
-        <w:tabs>
-          <w:tab w:val="right" w:leader="dot" w:pos="15960"/>
-        </w:tabs>
-        <w:rPr>
-          <w:noProof/>
-        </w:rPr>
-      </w:pPr>
-      <w:hyperlink w:anchor="_Toc76372689" w:history="1">
-        <w:r>
-          <w:rPr>
-            <w:rStyle w:val="Hyperlink"/>
-            <w:noProof/>
-          </w:rPr>
-          <w:t>Images</w:t>
-        </w:r>
-        <w:r>
-          <w:rPr>
-            <w:noProof/>
-            <w:webHidden/>
-          </w:rPr>
-          <w:tab/>
-        </w:r>
-        <w:r>
-          <w:rPr>
-            <w:noProof/>
-            <w:webHidden/>
-          </w:rPr>
-          <w:fldChar w:fldCharType="begin"/>
-        </w:r>
-        <w:r>
-          <w:rPr>
-            <w:noProof/>
-            <w:webHidden/>
-          </w:rPr>
-          <w:instrText xml:space="preserve"> PAGEREF _Toc76372689 \h </w:instrText>
-        </w:r>
-        <w:r>
-          <w:rPr>
-            <w:noProof/>
-            <w:webHidden/>
-          </w:rPr>
-        </w:r>
-        <w:r>
-          <w:rPr>
-            <w:noProof/>
-            <w:webHidden/>
-          </w:rPr>
-          <w:fldChar w:fldCharType="separate"/>
-        </w:r>
-        <w:r>
-          <w:rPr>
-            <w:noProof/>
-            <w:webHidden/>
-          </w:rPr>
-          <w:t>3</w:t>
-        </w:r>
-        <w:r>
-          <w:rPr>
-            <w:noProof/>
-            <w:webHidden/>
-          </w:rPr>
-          <w:fldChar w:fldCharType="end"/>
-        </w:r>
-      </w:hyperlink>
-    </w:p>
-    <w:p>
-      <w:pPr>
-        <w:pStyle w:val="TOC1"/>
-        <w:tabs>
-          <w:tab w:val="right" w:leader="dot" w:pos="15960"/>
-        </w:tabs>
-        <w:rPr>
-          <w:noProof/>
-        </w:rPr>
-      </w:pPr>
-      <w:hyperlink w:anchor="_Toc76372690" w:history="1">
-        <w:r>
-          <w:rPr>
-            <w:rStyle w:val="Hyperlink"/>
-            <w:noProof/>
-          </w:rPr>
-          <w:t>Fi</w:t>
-        </w:r>
-        <w:bookmarkStart w:id="10" w:name="Dropdown1"/>
-        <w:bookmarkEnd w:id="10"/>
-        <w:r>
-          <w:rPr>
-            <w:rStyle w:val="Hyperlink"/>
-            <w:noProof/>
-          </w:rPr>
-          <w:t>elds</w:t>
-        </w:r>
-        <w:r>
-          <w:rPr>
-            <w:noProof/>
-            <w:webHidden/>
-          </w:rPr>
-          <w:tab/>
-        </w:r>
-        <w:r>
-          <w:rPr>
-            <w:noProof/>
-            <w:webHidden/>
-          </w:rPr>
-          <w:fldChar w:fldCharType="begin"/>
-        </w:r>
-        <w:r>
-          <w:rPr>
-            <w:noProof/>
-            <w:webHidden/>
-          </w:rPr>
-          <w:instrText xml:space="preserve"> PAGEREF _Toc76372690 \h </w:instrText>
-        </w:r>
-        <w:r>
-          <w:rPr>
-            <w:noProof/>
-            <w:webHidden/>
-          </w:rPr>
-        </w:r>
-        <w:r>
-          <w:rPr>
-            <w:noProof/>
-            <w:webHidden/>
-          </w:rPr>
-          <w:fldChar w:fldCharType="separate"/>
-        </w:r>
-        <w:r>
-          <w:rPr>
-            <w:noProof/>
-            <w:webHidden/>
-          </w:rPr>
-          <w:t>3</w:t>
-        </w:r>
-        <w:r>
-          <w:rPr>
-            <w:noProof/>
-            <w:webHidden/>
-          </w:rPr>
-          <w:fldChar w:fldCharType="end"/>
-        </w:r>
-      </w:hyperlink>
-    </w:p>
-    <w:p>
-      <w:pPr>
         <w:pStyle w:val="Heading1"/>
       </w:pPr>
       <w:r>
@@ -2724,7 +2383,7 @@
       <w:r>
         <w:t xml:space="preserve">Edit </w:t>
       </w:r>
-      <w:bookmarkStart w:id="11" w:name="Text1"/>
+      <w:bookmarkStart w:id="9" w:name="Text1"/>
       <w:r>
         <w:fldChar w:fldCharType="begin">
           <w:ffData>
@@ -2747,7 +2406,7 @@
       <w:r>
         <w:fldChar w:fldCharType="end"/>
       </w:r>
-      <w:bookmarkEnd w:id="11"/>
+      <w:bookmarkEnd w:id="9"/>
     </w:p>
     <w:p>
       <w:r>
@@ -2774,13 +2433,8 @@
       </w:r>
     </w:p>
     <w:p>
-      <w:proofErr w:type="spellStart"/>
-      <w:r>
-        <w:t>Combobox</w:t>
-      </w:r>
-      <w:proofErr w:type="spellEnd"/>
-      <w:r>
-        <w:t xml:space="preserve"> </w:t>
+      <w:r>
+        <w:t xml:space="preserve">Combobox </w:t>
       </w:r>
       <w:r>
         <w:fldChar w:fldCharType="begin">
@@ -2805,8 +2459,8 @@
       </w:r>
     </w:p>
     <w:p>
-      <w:bookmarkStart w:id="12" w:name="Check1"/>
-      <w:bookmarkEnd w:id="12"/>
+      <w:bookmarkStart w:id="10" w:name="Check1"/>
+      <w:bookmarkEnd w:id="10"/>
     </w:p>
     <w:p>
       <w:pPr>
@@ -2849,29 +2503,8 @@
 </w:document>
 </file>
 
-<file path=word/comments.xml><?xml version="1.0" encoding="utf-8"?>
-<w:comments xmlns:wpc="http://schemas.microsoft.com/office/word/2010/wordprocessingCanvas" xmlns:mo="http://schemas.microsoft.com/office/mac/office/2008/main" xmlns:mc="http://schemas.openxmlformats.org/markup-compatibility/2006" xmlns:mv="urn:schemas-microsoft-com:mac:vml" xmlns:o="urn:schemas-microsoft-com:office:office" xmlns:r="http://schemas.openxmlformats.org/officeDocument/2006/relationships" xmlns:m="http://schemas.openxmlformats.org/officeDocument/2006/math" xmlns:v="urn:schemas-microsoft-com:vml" xmlns:wp14="http://schemas.microsoft.com/office/word/2010/wordprocessingDrawing" xmlns:wp="http://schemas.openxmlformats.org/drawingml/2006/wordprocessingDrawing" xmlns:w10="urn:schemas-microsoft-com:office:word" xmlns:w="http://schemas.openxmlformats.org/wordprocessingml/2006/main" xmlns:w14="http://schemas.microsoft.com/office/word/2010/wordml" xmlns:wpg="http://schemas.microsoft.com/office/word/2010/wordprocessingGroup" xmlns:wpi="http://schemas.microsoft.com/office/word/2010/wordprocessingInk" xmlns:wne="http://schemas.microsoft.com/office/word/2006/wordml" xmlns:wps="http://schemas.microsoft.com/office/word/2010/wordprocessingShape" mc:Ignorable="w14 wp14 mv">
-  <w:comment w:id="1" w:author="Muhammad Sohail Ismail" w:date="2015-10-18T15:19:00Z" w:initials="MS">
-    <w:p>
-      <w:pPr>
-        <w:pStyle w:val="CommentText"/>
-      </w:pPr>
-      <w:r>
-        <w:rPr>
-          <w:rStyle w:val="CommentReference"/>
-        </w:rPr>
-        <w:annotationRef/>
-      </w:r>
-      <w:r>
-        <w:t>Formatting Guidelines</w:t>
-      </w:r>
-    </w:p>
-  </w:comment>
-</w:comments>
-</file>
-
 <file path=word/endnotes.xml><?xml version="1.0" encoding="utf-8"?>
-<w:endnotes xmlns:wpc="http://schemas.microsoft.com/office/word/2010/wordprocessingCanvas" xmlns:mo="http://schemas.microsoft.com/office/mac/office/2008/main" xmlns:mc="http://schemas.openxmlformats.org/markup-compatibility/2006" xmlns:mv="urn:schemas-microsoft-com:mac:vml" xmlns:o="urn:schemas-microsoft-com:office:office" xmlns:r="http://schemas.openxmlformats.org/officeDocument/2006/relationships" xmlns:m="http://schemas.openxmlformats.org/officeDocument/2006/math" xmlns:v="urn:schemas-microsoft-com:vml" xmlns:wp14="http://schemas.microsoft.com/office/word/2010/wordprocessingDrawing" xmlns:wp="http://schemas.openxmlformats.org/drawingml/2006/wordprocessingDrawing" xmlns:w10="urn:schemas-microsoft-com:office:word" xmlns:w="http://schemas.openxmlformats.org/wordprocessingml/2006/main" xmlns:w14="http://schemas.microsoft.com/office/word/2010/wordml" xmlns:wpg="http://schemas.microsoft.com/office/word/2010/wordprocessingGroup" xmlns:wpi="http://schemas.microsoft.com/office/word/2010/wordprocessingInk" xmlns:wne="http://schemas.microsoft.com/office/word/2006/wordml" xmlns:wps="http://schemas.microsoft.com/office/word/2010/wordprocessingShape" mc:Ignorable="w14 wp14 mv">
+<w:endnotes xmlns:ve="http://schemas.openxmlformats.org/markup-compatibility/2006" xmlns:o="urn:schemas-microsoft-com:office:office" xmlns:r="http://schemas.openxmlformats.org/officeDocument/2006/relationships" xmlns:m="http://schemas.openxmlformats.org/officeDocument/2006/math" xmlns:v="urn:schemas-microsoft-com:vml" xmlns:wp="http://schemas.openxmlformats.org/drawingml/2006/wordprocessingDrawing" xmlns:w10="urn:schemas-microsoft-com:office:word" xmlns:w="http://schemas.openxmlformats.org/wordprocessingml/2006/main" xmlns:wne="http://schemas.microsoft.com/office/word/2006/wordml">
   <w:endnote w:type="separator" w:id="-1">
     <w:p>
       <w:r>
@@ -2906,7 +2539,7 @@
 </file>
 
 <file path=word/footnotes.xml><?xml version="1.0" encoding="utf-8"?>
-<w:footnotes xmlns:wpc="http://schemas.microsoft.com/office/word/2010/wordprocessingCanvas" xmlns:mo="http://schemas.microsoft.com/office/mac/office/2008/main" xmlns:mc="http://schemas.openxmlformats.org/markup-compatibility/2006" xmlns:mv="urn:schemas-microsoft-com:mac:vml" xmlns:o="urn:schemas-microsoft-com:office:office" xmlns:r="http://schemas.openxmlformats.org/officeDocument/2006/relationships" xmlns:m="http://schemas.openxmlformats.org/officeDocument/2006/math" xmlns:v="urn:schemas-microsoft-com:vml" xmlns:wp14="http://schemas.microsoft.com/office/word/2010/wordprocessingDrawing" xmlns:wp="http://schemas.openxmlformats.org/drawingml/2006/wordprocessingDrawing" xmlns:w10="urn:schemas-microsoft-com:office:word" xmlns:w="http://schemas.openxmlformats.org/wordprocessingml/2006/main" xmlns:w14="http://schemas.microsoft.com/office/word/2010/wordml" xmlns:wpg="http://schemas.microsoft.com/office/word/2010/wordprocessingGroup" xmlns:wpi="http://schemas.microsoft.com/office/word/2010/wordprocessingInk" xmlns:wne="http://schemas.microsoft.com/office/word/2006/wordml" xmlns:wps="http://schemas.microsoft.com/office/word/2010/wordprocessingShape" mc:Ignorable="w14 wp14 mv">
+<w:footnotes xmlns:ve="http://schemas.openxmlformats.org/markup-compatibility/2006" xmlns:o="urn:schemas-microsoft-com:office:office" xmlns:r="http://schemas.openxmlformats.org/officeDocument/2006/relationships" xmlns:m="http://schemas.openxmlformats.org/officeDocument/2006/math" xmlns:v="urn:schemas-microsoft-com:vml" xmlns:wp="http://schemas.openxmlformats.org/drawingml/2006/wordprocessingDrawing" xmlns:w10="urn:schemas-microsoft-com:office:word" xmlns:w="http://schemas.openxmlformats.org/wordprocessingml/2006/main" xmlns:wne="http://schemas.microsoft.com/office/word/2006/wordml">
   <w:footnote w:type="separator" w:id="-1">
     <w:p>
       <w:r>
@@ -2941,7 +2574,7 @@
 </file>
 
 <file path=word/numbering.xml><?xml version="1.0" encoding="utf-8"?>
-<w:numbering xmlns:wpc="http://schemas.microsoft.com/office/word/2010/wordprocessingCanvas" xmlns:mo="http://schemas.microsoft.com/office/mac/office/2008/main" xmlns:mc="http://schemas.openxmlformats.org/markup-compatibility/2006" xmlns:mv="urn:schemas-microsoft-com:mac:vml" xmlns:o="urn:schemas-microsoft-com:office:office" xmlns:r="http://schemas.openxmlformats.org/officeDocument/2006/relationships" xmlns:m="http://schemas.openxmlformats.org/officeDocument/2006/math" xmlns:v="urn:schemas-microsoft-com:vml" xmlns:wp14="http://schemas.microsoft.com/office/word/2010/wordprocessingDrawing" xmlns:wp="http://schemas.openxmlformats.org/drawingml/2006/wordprocessingDrawing" xmlns:w10="urn:schemas-microsoft-com:office:word" xmlns:w="http://schemas.openxmlformats.org/wordprocessingml/2006/main" xmlns:w14="http://schemas.microsoft.com/office/word/2010/wordml" xmlns:wpg="http://schemas.microsoft.com/office/word/2010/wordprocessingGroup" xmlns:wpi="http://schemas.microsoft.com/office/word/2010/wordprocessingInk" xmlns:wne="http://schemas.microsoft.com/office/word/2006/wordml" xmlns:wps="http://schemas.microsoft.com/office/word/2010/wordprocessingShape" mc:Ignorable="w14 wp14 mv">
+<w:numbering xmlns:ve="http://schemas.openxmlformats.org/markup-compatibility/2006" xmlns:o="urn:schemas-microsoft-com:office:office" xmlns:r="http://schemas.openxmlformats.org/officeDocument/2006/relationships" xmlns:m="http://schemas.openxmlformats.org/officeDocument/2006/math" xmlns:v="urn:schemas-microsoft-com:vml" xmlns:wp="http://schemas.openxmlformats.org/drawingml/2006/wordprocessingDrawing" xmlns:w10="urn:schemas-microsoft-com:office:word" xmlns:w="http://schemas.openxmlformats.org/wordprocessingml/2006/main" xmlns:wne="http://schemas.microsoft.com/office/word/2006/wordml">
   <w:abstractNum w:abstractNumId="0">
     <w:nsid w:val="0FC65785"/>
     <w:multiLevelType w:val="hybridMultilevel"/>
@@ -3804,7 +3437,7 @@
 </file>
 
 <file path=word/styles.xml><?xml version="1.0" encoding="utf-8"?>
-<w:styles xmlns:mc="http://schemas.openxmlformats.org/markup-compatibility/2006" xmlns:r="http://schemas.openxmlformats.org/officeDocument/2006/relationships" xmlns:w="http://schemas.openxmlformats.org/wordprocessingml/2006/main" xmlns:w14="http://schemas.microsoft.com/office/word/2010/wordml" mc:Ignorable="w14">
+<w:styles xmlns:r="http://schemas.openxmlformats.org/officeDocument/2006/relationships" xmlns:w="http://schemas.openxmlformats.org/wordprocessingml/2006/main">
   <w:docDefaults>
     <w:rPrDefault>
       <w:rPr>
@@ -3816,7 +3449,7 @@
     </w:rPrDefault>
     <w:pPrDefault/>
   </w:docDefaults>
-  <w:latentStyles w:defLockedState="0" w:defUIPriority="99" w:defSemiHidden="1" w:defUnhideWhenUsed="1" w:defQFormat="0" w:count="276">
+  <w:latentStyles w:defLockedState="0" w:defUIPriority="99" w:defSemiHidden="1" w:defUnhideWhenUsed="1" w:defQFormat="0" w:count="267">
     <w:lsdException w:name="Normal" w:locked="1" w:semiHidden="0" w:uiPriority="0" w:unhideWhenUsed="0" w:qFormat="1"/>
     <w:lsdException w:name="heading 1" w:locked="1" w:semiHidden="0" w:uiPriority="0" w:unhideWhenUsed="0" w:qFormat="1"/>
     <w:lsdException w:name="heading 2" w:locked="1" w:uiPriority="0" w:qFormat="1"/>
@@ -3988,15 +3621,15 @@
   </w:style>
   <w:style w:type="character" w:default="1" w:styleId="DefaultParagraphFont">
     <w:name w:val="Default Paragraph Font"/>
-    <w:uiPriority w:val="1"/>
+    <w:uiPriority w:val="99"/>
     <w:semiHidden/>
-    <w:unhideWhenUsed/>
   </w:style>
   <w:style w:type="table" w:default="1" w:styleId="TableNormal">
     <w:name w:val="Normal Table"/>
     <w:uiPriority w:val="99"/>
     <w:semiHidden/>
     <w:unhideWhenUsed/>
+    <w:qFormat/>
     <w:tblPr>
       <w:tblInd w:w="0" w:type="dxa"/>
       <w:tblCellMar>
@@ -4165,6 +3798,7 @@
   <w:style w:type="character" w:customStyle="1" w:styleId="DocumentMapChar">
     <w:name w:val="Document Map Char"/>
     <w:basedOn w:val="DefaultParagraphFont"/>
+    <w:link w:val="DocumentMap"/>
     <w:uiPriority w:val="99"/>
     <w:semiHidden/>
     <w:locked/>
@@ -4187,282 +3821,6 @@
       <w:szCs w:val="16"/>
       <w:lang w:eastAsia="en-US"/>
     </w:rPr>
-  </w:style>
-  <w:style w:type="character" w:styleId="CommentReference">
-    <w:name w:val="annotation reference"/>
-    <w:basedOn w:val="DefaultParagraphFont"/>
-    <w:uiPriority w:val="99"/>
-    <w:semiHidden/>
-    <w:unhideWhenUsed/>
-    <w:rsid w:val="00C86A98"/>
-    <w:rPr>
-      <w:sz w:val="18"/>
-      <w:szCs w:val="18"/>
-    </w:rPr>
-  </w:style>
-  <w:style w:type="paragraph" w:styleId="CommentText">
-    <w:name w:val="annotation text"/>
-    <w:basedOn w:val="Normal"/>
-    <w:link w:val="CommentTextChar"/>
-    <w:uiPriority w:val="99"/>
-    <w:semiHidden/>
-    <w:unhideWhenUsed/>
-    <w:rsid w:val="00C86A98"/>
-  </w:style>
-  <w:style w:type="character" w:customStyle="1" w:styleId="CommentTextChar">
-    <w:name w:val="Comment Text Char"/>
-    <w:basedOn w:val="DefaultParagraphFont"/>
-    <w:link w:val="CommentText"/>
-    <w:uiPriority w:val="99"/>
-    <w:semiHidden/>
-    <w:rsid w:val="00C86A98"/>
-    <w:rPr>
-      <w:sz w:val="24"/>
-      <w:szCs w:val="24"/>
-    </w:rPr>
-  </w:style>
-  <w:style w:type="paragraph" w:styleId="CommentSubject">
-    <w:name w:val="annotation subject"/>
-    <w:basedOn w:val="CommentText"/>
-    <w:next w:val="CommentText"/>
-    <w:link w:val="CommentSubjectChar"/>
-    <w:uiPriority w:val="99"/>
-    <w:semiHidden/>
-    <w:unhideWhenUsed/>
-    <w:rsid w:val="00C86A98"/>
-    <w:rPr>
-      <w:b/>
-      <w:bCs/>
-      <w:sz w:val="20"/>
-      <w:szCs w:val="20"/>
-    </w:rPr>
-  </w:style>
-  <w:style w:type="character" w:customStyle="1" w:styleId="CommentSubjectChar">
-    <w:name w:val="Comment Subject Char"/>
-    <w:basedOn w:val="CommentTextChar"/>
-    <w:link w:val="CommentSubject"/>
-    <w:uiPriority w:val="99"/>
-    <w:semiHidden/>
-    <w:rsid w:val="00C86A98"/>
-    <w:rPr>
-      <w:b/>
-      <w:bCs/>
-      <w:sz w:val="20"/>
-      <w:szCs w:val="20"/>
-    </w:rPr>
-  </w:style>
-  <w:style w:type="paragraph" w:styleId="BalloonText">
-    <w:name w:val="Balloon Text"/>
-    <w:basedOn w:val="Normal"/>
-    <w:link w:val="BalloonTextChar"/>
-    <w:uiPriority w:val="99"/>
-    <w:semiHidden/>
-    <w:unhideWhenUsed/>
-    <w:rsid w:val="00C86A98"/>
-    <w:rPr>
-      <w:rFonts w:ascii="Lucida Grande" w:hAnsi="Lucida Grande" w:cs="Lucida Grande"/>
-      <w:sz w:val="18"/>
-      <w:szCs w:val="18"/>
-    </w:rPr>
-  </w:style>
-  <w:style w:type="character" w:customStyle="1" w:styleId="BalloonTextChar">
-    <w:name w:val="Balloon Text Char"/>
-    <w:basedOn w:val="DefaultParagraphFont"/>
-    <w:link w:val="BalloonText"/>
-    <w:uiPriority w:val="99"/>
-    <w:semiHidden/>
-    <w:rsid w:val="00C86A98"/>
-    <w:rPr>
-      <w:rFonts w:ascii="Lucida Grande" w:hAnsi="Lucida Grande" w:cs="Lucida Grande"/>
-      <w:sz w:val="18"/>
-      <w:szCs w:val="18"/>
-    </w:rPr>
-  </w:style>
-</w:styles>
-</file>
-
-<file path=word/stylesWithEffects.xml><?xml version="1.0" encoding="utf-8"?>
-<w:styles xmlns:wpc="http://schemas.microsoft.com/office/word/2010/wordprocessingCanvas" xmlns:mo="http://schemas.microsoft.com/office/mac/office/2008/main" xmlns:mc="http://schemas.openxmlformats.org/markup-compatibility/2006" xmlns:mv="urn:schemas-microsoft-com:mac:vml" xmlns:o="urn:schemas-microsoft-com:office:office" xmlns:r="http://schemas.openxmlformats.org/officeDocument/2006/relationships" xmlns:m="http://schemas.openxmlformats.org/officeDocument/2006/math" xmlns:v="urn:schemas-microsoft-com:vml" xmlns:wp14="http://schemas.microsoft.com/office/word/2010/wordprocessingDrawing" xmlns:wp="http://schemas.openxmlformats.org/drawingml/2006/wordprocessingDrawing" xmlns:w10="urn:schemas-microsoft-com:office:word" xmlns:w="http://schemas.openxmlformats.org/wordprocessingml/2006/main" xmlns:w14="http://schemas.microsoft.com/office/word/2010/wordml" xmlns:wpg="http://schemas.microsoft.com/office/word/2010/wordprocessingGroup" xmlns:wpi="http://schemas.microsoft.com/office/word/2010/wordprocessingInk" xmlns:wne="http://schemas.microsoft.com/office/word/2006/wordml" xmlns:wps="http://schemas.microsoft.com/office/word/2010/wordprocessingShape" mc:Ignorable="w14 wp14 mv">
-  <w:docDefaults>
-    <w:rPrDefault>
-      <w:rPr>
-        <w:rFonts w:asciiTheme="minorHAnsi" w:eastAsiaTheme="minorEastAsia" w:hAnsiTheme="minorHAnsi" w:cstheme="minorBidi"/>
-        <w:sz w:val="24"/>
-        <w:szCs w:val="24"/>
-        <w:lang w:val="en-US" w:eastAsia="ja-JP" w:bidi="ar-SA"/>
-      </w:rPr>
-    </w:rPrDefault>
-    <w:pPrDefault/>
-  </w:docDefaults>
-  <w:latentStyles w:defLockedState="0" w:defUIPriority="99" w:defSemiHidden="1" w:defUnhideWhenUsed="1" w:defQFormat="0" w:count="276">
-    <w:lsdException w:name="Normal" w:semiHidden="0" w:uiPriority="0" w:unhideWhenUsed="0" w:qFormat="1"/>
-    <w:lsdException w:name="heading 1" w:semiHidden="0" w:uiPriority="9" w:unhideWhenUsed="0" w:qFormat="1"/>
-    <w:lsdException w:name="heading 2" w:uiPriority="9" w:qFormat="1"/>
-    <w:lsdException w:name="heading 3" w:uiPriority="9" w:qFormat="1"/>
-    <w:lsdException w:name="heading 4" w:uiPriority="9" w:qFormat="1"/>
-    <w:lsdException w:name="heading 5" w:uiPriority="9" w:qFormat="1"/>
-    <w:lsdException w:name="heading 6" w:uiPriority="9" w:qFormat="1"/>
-    <w:lsdException w:name="heading 7" w:uiPriority="9" w:qFormat="1"/>
-    <w:lsdException w:name="heading 8" w:uiPriority="9" w:qFormat="1"/>
-    <w:lsdException w:name="heading 9" w:uiPriority="9" w:qFormat="1"/>
-    <w:lsdException w:name="toc 1" w:uiPriority="39"/>
-    <w:lsdException w:name="toc 2" w:uiPriority="39"/>
-    <w:lsdException w:name="toc 3" w:uiPriority="39"/>
-    <w:lsdException w:name="toc 4" w:uiPriority="39"/>
-    <w:lsdException w:name="toc 5" w:uiPriority="39"/>
-    <w:lsdException w:name="toc 6" w:uiPriority="39"/>
-    <w:lsdException w:name="toc 7" w:uiPriority="39"/>
-    <w:lsdException w:name="toc 8" w:uiPriority="39"/>
-    <w:lsdException w:name="toc 9" w:uiPriority="39"/>
-    <w:lsdException w:name="caption" w:uiPriority="35" w:qFormat="1"/>
-    <w:lsdException w:name="Title" w:semiHidden="0" w:uiPriority="10" w:unhideWhenUsed="0" w:qFormat="1"/>
-    <w:lsdException w:name="Default Paragraph Font" w:uiPriority="1"/>
-    <w:lsdException w:name="Subtitle" w:semiHidden="0" w:uiPriority="11" w:unhideWhenUsed="0" w:qFormat="1"/>
-    <w:lsdException w:name="Strong" w:semiHidden="0" w:uiPriority="22" w:unhideWhenUsed="0" w:qFormat="1"/>
-    <w:lsdException w:name="Emphasis" w:semiHidden="0" w:uiPriority="20" w:unhideWhenUsed="0" w:qFormat="1"/>
-    <w:lsdException w:name="Table Grid" w:semiHidden="0" w:uiPriority="59" w:unhideWhenUsed="0"/>
-    <w:lsdException w:name="Placeholder Text" w:unhideWhenUsed="0"/>
-    <w:lsdException w:name="No Spacing" w:semiHidden="0" w:uiPriority="1" w:unhideWhenUsed="0" w:qFormat="1"/>
-    <w:lsdException w:name="Light Shading" w:semiHidden="0" w:uiPriority="60" w:unhideWhenUsed="0"/>
-    <w:lsdException w:name="Light List" w:semiHidden="0" w:uiPriority="61" w:unhideWhenUsed="0"/>
-    <w:lsdException w:name="Light Grid" w:semiHidden="0" w:uiPriority="62" w:unhideWhenUsed="0"/>
-    <w:lsdException w:name="Medium Shading 1" w:semiHidden="0" w:uiPriority="63" w:unhideWhenUsed="0"/>
-    <w:lsdException w:name="Medium Shading 2" w:semiHidden="0" w:uiPriority="64" w:unhideWhenUsed="0"/>
-    <w:lsdException w:name="Medium List 1" w:semiHidden="0" w:uiPriority="65" w:unhideWhenUsed="0"/>
-    <w:lsdException w:name="Medium List 2" w:semiHidden="0" w:uiPriority="66" w:unhideWhenUsed="0"/>
-    <w:lsdException w:name="Medium Grid 1" w:semiHidden="0" w:uiPriority="67" w:unhideWhenUsed="0"/>
-    <w:lsdException w:name="Medium Grid 2" w:semiHidden="0" w:uiPriority="68" w:unhideWhenUsed="0"/>
-    <w:lsdException w:name="Medium Grid 3" w:semiHidden="0" w:uiPriority="69" w:unhideWhenUsed="0"/>
-    <w:lsdException w:name="Dark List" w:semiHidden="0" w:uiPriority="70" w:unhideWhenUsed="0"/>
-    <w:lsdException w:name="Colorful Shading" w:semiHidden="0" w:uiPriority="71" w:unhideWhenUsed="0"/>
-    <w:lsdException w:name="Colorful List" w:semiHidden="0" w:uiPriority="72" w:unhideWhenUsed="0"/>
-    <w:lsdException w:name="Colorful Grid" w:semiHidden="0" w:uiPriority="73" w:unhideWhenUsed="0"/>
-    <w:lsdException w:name="Light Shading Accent 1" w:semiHidden="0" w:uiPriority="60" w:unhideWhenUsed="0"/>
-    <w:lsdException w:name="Light List Accent 1" w:semiHidden="0" w:uiPriority="61" w:unhideWhenUsed="0"/>
-    <w:lsdException w:name="Light Grid Accent 1" w:semiHidden="0" w:uiPriority="62" w:unhideWhenUsed="0"/>
-    <w:lsdException w:name="Medium Shading 1 Accent 1" w:semiHidden="0" w:uiPriority="63" w:unhideWhenUsed="0"/>
-    <w:lsdException w:name="Medium Shading 2 Accent 1" w:semiHidden="0" w:uiPriority="64" w:unhideWhenUsed="0"/>
-    <w:lsdException w:name="Medium List 1 Accent 1" w:semiHidden="0" w:uiPriority="65" w:unhideWhenUsed="0"/>
-    <w:lsdException w:name="Revision" w:unhideWhenUsed="0"/>
-    <w:lsdException w:name="List Paragraph" w:semiHidden="0" w:uiPriority="34" w:unhideWhenUsed="0" w:qFormat="1"/>
-    <w:lsdException w:name="Quote" w:semiHidden="0" w:uiPriority="29" w:unhideWhenUsed="0" w:qFormat="1"/>
-    <w:lsdException w:name="Intense Quote" w:semiHidden="0" w:uiPriority="30" w:unhideWhenUsed="0" w:qFormat="1"/>
-    <w:lsdException w:name="Medium List 2 Accent 1" w:semiHidden="0" w:uiPriority="66" w:unhideWhenUsed="0"/>
-    <w:lsdException w:name="Medium Grid 1 Accent 1" w:semiHidden="0" w:uiPriority="67" w:unhideWhenUsed="0"/>
-    <w:lsdException w:name="Medium Grid 2 Accent 1" w:semiHidden="0" w:uiPriority="68" w:unhideWhenUsed="0"/>
-    <w:lsdException w:name="Medium Grid 3 Accent 1" w:semiHidden="0" w:uiPriority="69" w:unhideWhenUsed="0"/>
-    <w:lsdException w:name="Dark List Accent 1" w:semiHidden="0" w:uiPriority="70" w:unhideWhenUsed="0"/>
-    <w:lsdException w:name="Colorful Shading Accent 1" w:semiHidden="0" w:uiPriority="71" w:unhideWhenUsed="0"/>
-    <w:lsdException w:name="Colorful List Accent 1" w:semiHidden="0" w:uiPriority="72" w:unhideWhenUsed="0"/>
-    <w:lsdException w:name="Colorful Grid Accent 1" w:semiHidden="0" w:uiPriority="73" w:unhideWhenUsed="0"/>
-    <w:lsdException w:name="Light Shading Accent 2" w:semiHidden="0" w:uiPriority="60" w:unhideWhenUsed="0"/>
-    <w:lsdException w:name="Light List Accent 2" w:semiHidden="0" w:uiPriority="61" w:unhideWhenUsed="0"/>
-    <w:lsdException w:name="Light Grid Accent 2" w:semiHidden="0" w:uiPriority="62" w:unhideWhenUsed="0"/>
-    <w:lsdException w:name="Medium Shading 1 Accent 2" w:semiHidden="0" w:uiPriority="63" w:unhideWhenUsed="0"/>
-    <w:lsdException w:name="Medium Shading 2 Accent 2" w:semiHidden="0" w:uiPriority="64" w:unhideWhenUsed="0"/>
-    <w:lsdException w:name="Medium List 1 Accent 2" w:semiHidden="0" w:uiPriority="65" w:unhideWhenUsed="0"/>
-    <w:lsdException w:name="Medium List 2 Accent 2" w:semiHidden="0" w:uiPriority="66" w:unhideWhenUsed="0"/>
-    <w:lsdException w:name="Medium Grid 1 Accent 2" w:semiHidden="0" w:uiPriority="67" w:unhideWhenUsed="0"/>
-    <w:lsdException w:name="Medium Grid 2 Accent 2" w:semiHidden="0" w:uiPriority="68" w:unhideWhenUsed="0"/>
-    <w:lsdException w:name="Medium Grid 3 Accent 2" w:semiHidden="0" w:uiPriority="69" w:unhideWhenUsed="0"/>
-    <w:lsdException w:name="Dark List Accent 2" w:semiHidden="0" w:uiPriority="70" w:unhideWhenUsed="0"/>
-    <w:lsdException w:name="Colorful Shading Accent 2" w:semiHidden="0" w:uiPriority="71" w:unhideWhenUsed="0"/>
-    <w:lsdException w:name="Colorful List Accent 2" w:semiHidden="0" w:uiPriority="72" w:unhideWhenUsed="0"/>
-    <w:lsdException w:name="Colorful Grid Accent 2" w:semiHidden="0" w:uiPriority="73" w:unhideWhenUsed="0"/>
-    <w:lsdException w:name="Light Shading Accent 3" w:semiHidden="0" w:uiPriority="60" w:unhideWhenUsed="0"/>
-    <w:lsdException w:name="Light List Accent 3" w:semiHidden="0" w:uiPriority="61" w:unhideWhenUsed="0"/>
-    <w:lsdException w:name="Light Grid Accent 3" w:semiHidden="0" w:uiPriority="62" w:unhideWhenUsed="0"/>
-    <w:lsdException w:name="Medium Shading 1 Accent 3" w:semiHidden="0" w:uiPriority="63" w:unhideWhenUsed="0"/>
-    <w:lsdException w:name="Medium Shading 2 Accent 3" w:semiHidden="0" w:uiPriority="64" w:unhideWhenUsed="0"/>
-    <w:lsdException w:name="Medium List 1 Accent 3" w:semiHidden="0" w:uiPriority="65" w:unhideWhenUsed="0"/>
-    <w:lsdException w:name="Medium List 2 Accent 3" w:semiHidden="0" w:uiPriority="66" w:unhideWhenUsed="0"/>
-    <w:lsdException w:name="Medium Grid 1 Accent 3" w:semiHidden="0" w:uiPriority="67" w:unhideWhenUsed="0"/>
-    <w:lsdException w:name="Medium Grid 2 Accent 3" w:semiHidden="0" w:uiPriority="68" w:unhideWhenUsed="0"/>
-    <w:lsdException w:name="Medium Grid 3 Accent 3" w:semiHidden="0" w:uiPriority="69" w:unhideWhenUsed="0"/>
-    <w:lsdException w:name="Dark List Accent 3" w:semiHidden="0" w:uiPriority="70" w:unhideWhenUsed="0"/>
-    <w:lsdException w:name="Colorful Shading Accent 3" w:semiHidden="0" w:uiPriority="71" w:unhideWhenUsed="0"/>
-    <w:lsdException w:name="Colorful List Accent 3" w:semiHidden="0" w:uiPriority="72" w:unhideWhenUsed="0"/>
-    <w:lsdException w:name="Colorful Grid Accent 3" w:semiHidden="0" w:uiPriority="73" w:unhideWhenUsed="0"/>
-    <w:lsdException w:name="Light Shading Accent 4" w:semiHidden="0" w:uiPriority="60" w:unhideWhenUsed="0"/>
-    <w:lsdException w:name="Light List Accent 4" w:semiHidden="0" w:uiPriority="61" w:unhideWhenUsed="0"/>
-    <w:lsdException w:name="Light Grid Accent 4" w:semiHidden="0" w:uiPriority="62" w:unhideWhenUsed="0"/>
-    <w:lsdException w:name="Medium Shading 1 Accent 4" w:semiHidden="0" w:uiPriority="63" w:unhideWhenUsed="0"/>
-    <w:lsdException w:name="Medium Shading 2 Accent 4" w:semiHidden="0" w:uiPriority="64" w:unhideWhenUsed="0"/>
-    <w:lsdException w:name="Medium List 1 Accent 4" w:semiHidden="0" w:uiPriority="65" w:unhideWhenUsed="0"/>
-    <w:lsdException w:name="Medium List 2 Accent 4" w:semiHidden="0" w:uiPriority="66" w:unhideWhenUsed="0"/>
-    <w:lsdException w:name="Medium Grid 1 Accent 4" w:semiHidden="0" w:uiPriority="67" w:unhideWhenUsed="0"/>
-    <w:lsdException w:name="Medium Grid 2 Accent 4" w:semiHidden="0" w:uiPriority="68" w:unhideWhenUsed="0"/>
-    <w:lsdException w:name="Medium Grid 3 Accent 4" w:semiHidden="0" w:uiPriority="69" w:unhideWhenUsed="0"/>
-    <w:lsdException w:name="Dark List Accent 4" w:semiHidden="0" w:uiPriority="70" w:unhideWhenUsed="0"/>
-    <w:lsdException w:name="Colorful Shading Accent 4" w:semiHidden="0" w:uiPriority="71" w:unhideWhenUsed="0"/>
-    <w:lsdException w:name="Colorful List Accent 4" w:semiHidden="0" w:uiPriority="72" w:unhideWhenUsed="0"/>
-    <w:lsdException w:name="Colorful Grid Accent 4" w:semiHidden="0" w:uiPriority="73" w:unhideWhenUsed="0"/>
-    <w:lsdException w:name="Light Shading Accent 5" w:semiHidden="0" w:uiPriority="60" w:unhideWhenUsed="0"/>
-    <w:lsdException w:name="Light List Accent 5" w:semiHidden="0" w:uiPriority="61" w:unhideWhenUsed="0"/>
-    <w:lsdException w:name="Light Grid Accent 5" w:semiHidden="0" w:uiPriority="62" w:unhideWhenUsed="0"/>
-    <w:lsdException w:name="Medium Shading 1 Accent 5" w:semiHidden="0" w:uiPriority="63" w:unhideWhenUsed="0"/>
-    <w:lsdException w:name="Medium Shading 2 Accent 5" w:semiHidden="0" w:uiPriority="64" w:unhideWhenUsed="0"/>
-    <w:lsdException w:name="Medium List 1 Accent 5" w:semiHidden="0" w:uiPriority="65" w:unhideWhenUsed="0"/>
-    <w:lsdException w:name="Medium List 2 Accent 5" w:semiHidden="0" w:uiPriority="66" w:unhideWhenUsed="0"/>
-    <w:lsdException w:name="Medium Grid 1 Accent 5" w:semiHidden="0" w:uiPriority="67" w:unhideWhenUsed="0"/>
-    <w:lsdException w:name="Medium Grid 2 Accent 5" w:semiHidden="0" w:uiPriority="68" w:unhideWhenUsed="0"/>
-    <w:lsdException w:name="Medium Grid 3 Accent 5" w:semiHidden="0" w:uiPriority="69" w:unhideWhenUsed="0"/>
-    <w:lsdException w:name="Dark List Accent 5" w:semiHidden="0" w:uiPriority="70" w:unhideWhenUsed="0"/>
-    <w:lsdException w:name="Colorful Shading Accent 5" w:semiHidden="0" w:uiPriority="71" w:unhideWhenUsed="0"/>
-    <w:lsdException w:name="Colorful List Accent 5" w:semiHidden="0" w:uiPriority="72" w:unhideWhenUsed="0"/>
-    <w:lsdException w:name="Colorful Grid Accent 5" w:semiHidden="0" w:uiPriority="73" w:unhideWhenUsed="0"/>
-    <w:lsdException w:name="Light Shading Accent 6" w:semiHidden="0" w:uiPriority="60" w:unhideWhenUsed="0"/>
-    <w:lsdException w:name="Light List Accent 6" w:semiHidden="0" w:uiPriority="61" w:unhideWhenUsed="0"/>
-    <w:lsdException w:name="Light Grid Accent 6" w:semiHidden="0" w:uiPriority="62" w:unhideWhenUsed="0"/>
-    <w:lsdException w:name="Medium Shading 1 Accent 6" w:semiHidden="0" w:uiPriority="63" w:unhideWhenUsed="0"/>
-    <w:lsdException w:name="Medium Shading 2 Accent 6" w:semiHidden="0" w:uiPriority="64" w:unhideWhenUsed="0"/>
-    <w:lsdException w:name="Medium List 1 Accent 6" w:semiHidden="0" w:uiPriority="65" w:unhideWhenUsed="0"/>
-    <w:lsdException w:name="Medium List 2 Accent 6" w:semiHidden="0" w:uiPriority="66" w:unhideWhenUsed="0"/>
-    <w:lsdException w:name="Medium Grid 1 Accent 6" w:semiHidden="0" w:uiPriority="67" w:unhideWhenUsed="0"/>
-    <w:lsdException w:name="Medium Grid 2 Accent 6" w:semiHidden="0" w:uiPriority="68" w:unhideWhenUsed="0"/>
-    <w:lsdException w:name="Medium Grid 3 Accent 6" w:semiHidden="0" w:uiPriority="69" w:unhideWhenUsed="0"/>
-    <w:lsdException w:name="Dark List Accent 6" w:semiHidden="0" w:uiPriority="70" w:unhideWhenUsed="0"/>
-    <w:lsdException w:name="Colorful Shading Accent 6" w:semiHidden="0" w:uiPriority="71" w:unhideWhenUsed="0"/>
-    <w:lsdException w:name="Colorful List Accent 6" w:semiHidden="0" w:uiPriority="72" w:unhideWhenUsed="0"/>
-    <w:lsdException w:name="Colorful Grid Accent 6" w:semiHidden="0" w:uiPriority="73" w:unhideWhenUsed="0"/>
-    <w:lsdException w:name="Subtle Emphasis" w:semiHidden="0" w:uiPriority="19" w:unhideWhenUsed="0" w:qFormat="1"/>
-    <w:lsdException w:name="Intense Emphasis" w:semiHidden="0" w:uiPriority="21" w:unhideWhenUsed="0" w:qFormat="1"/>
-    <w:lsdException w:name="Subtle Reference" w:semiHidden="0" w:uiPriority="31" w:unhideWhenUsed="0" w:qFormat="1"/>
-    <w:lsdException w:name="Intense Reference" w:semiHidden="0" w:uiPriority="32" w:unhideWhenUsed="0" w:qFormat="1"/>
-    <w:lsdException w:name="Book Title" w:semiHidden="0" w:uiPriority="33" w:unhideWhenUsed="0" w:qFormat="1"/>
-    <w:lsdException w:name="Bibliography" w:uiPriority="37"/>
-    <w:lsdException w:name="TOC Heading" w:uiPriority="39" w:qFormat="1"/>
-  </w:latentStyles>
-  <w:style w:type="paragraph" w:default="1" w:styleId="Normal">
-    <w:name w:val="Normal"/>
-    <w:qFormat/>
-  </w:style>
-  <w:style w:type="character" w:default="1" w:styleId="DefaultParagraphFont">
-    <w:name w:val="Default Paragraph Font"/>
-    <w:uiPriority w:val="1"/>
-    <w:semiHidden/>
-    <w:unhideWhenUsed/>
-  </w:style>
-  <w:style w:type="table" w:default="1" w:styleId="TableNormal">
-    <w:name w:val="Normal Table"/>
-    <w:uiPriority w:val="99"/>
-    <w:semiHidden/>
-    <w:unhideWhenUsed/>
-    <w:tblPr>
-      <w:tblInd w:w="0" w:type="dxa"/>
-      <w:tblCellMar>
-        <w:top w:w="0" w:type="dxa"/>
-        <w:left w:w="108" w:type="dxa"/>
-        <w:bottom w:w="0" w:type="dxa"/>
-        <w:right w:w="108" w:type="dxa"/>
-      </w:tblCellMar>
-    </w:tblPr>
-  </w:style>
-  <w:style w:type="numbering" w:default="1" w:styleId="NoList">
-    <w:name w:val="No List"/>
-    <w:uiPriority w:val="99"/>
-    <w:semiHidden/>
-    <w:unhideWhenUsed/>
   </w:style>
 </w:styles>
 </file>

</xml_diff>